<commit_message>
demo51 translation and layout
</commit_message>
<xml_diff>
--- a/book/demos/demo51/B43_LtB03_conceptcartoon.docx
+++ b/book/demos/demo51/B43_LtB03_conceptcartoon.docx
@@ -1,8 +1,843 @@
 
 <file path=word/document.xml><?xml version="1.0" encoding="utf-8"?>
-<w:document xmlns:wpc="http://schemas.microsoft.com/office/word/2010/wordprocessingCanvas" xmlns:mo="http://schemas.microsoft.com/office/mac/office/2008/main" xmlns:mc="http://schemas.openxmlformats.org/markup-compatibility/2006" xmlns:mv="urn:schemas-microsoft-com:mac:vml" xmlns:o="urn:schemas-microsoft-com:office:office" xmlns:r="http://schemas.openxmlformats.org/officeDocument/2006/relationships" xmlns:m="http://schemas.openxmlformats.org/officeDocument/2006/math" xmlns:v="urn:schemas-microsoft-com:vml" xmlns:wp14="http://schemas.microsoft.com/office/word/2010/wordprocessingDrawing" xmlns:wp="http://schemas.openxmlformats.org/drawingml/2006/wordprocessingDrawing" xmlns:w10="urn:schemas-microsoft-com:office:word" xmlns:w="http://schemas.openxmlformats.org/wordprocessingml/2006/main" xmlns:w14="http://schemas.microsoft.com/office/word/2010/wordml" xmlns:w15="http://schemas.microsoft.com/office/word/2012/wordml" xmlns:wpg="http://schemas.microsoft.com/office/word/2010/wordprocessingGroup" xmlns:wpi="http://schemas.microsoft.com/office/word/2010/wordprocessingInk" xmlns:wne="http://schemas.microsoft.com/office/word/2006/wordml" xmlns:wps="http://schemas.microsoft.com/office/word/2010/wordprocessingShape" mc:Ignorable="w14 w15 wp14">
+<w:document xmlns:wpc="http://schemas.microsoft.com/office/word/2010/wordprocessingCanvas" xmlns:cx="http://schemas.microsoft.com/office/drawing/2014/chartex" xmlns:cx1="http://schemas.microsoft.com/office/drawing/2015/9/8/chartex" xmlns:cx2="http://schemas.microsoft.com/office/drawing/2015/10/21/chartex" xmlns:cx3="http://schemas.microsoft.com/office/drawing/2016/5/9/chartex" xmlns:cx4="http://schemas.microsoft.com/office/drawing/2016/5/10/chartex" xmlns:cx5="http://schemas.microsoft.com/office/drawing/2016/5/11/chartex" xmlns:cx6="http://schemas.microsoft.com/office/drawing/2016/5/12/chartex" xmlns:cx7="http://schemas.microsoft.com/office/drawing/2016/5/13/chartex" xmlns:cx8="http://schemas.microsoft.com/office/drawing/2016/5/14/chartex" xmlns:mc="http://schemas.openxmlformats.org/markup-compatibility/2006" xmlns:aink="http://schemas.microsoft.com/office/drawing/2016/ink" xmlns:am3d="http://schemas.microsoft.com/office/drawing/2017/model3d" xmlns:o="urn:schemas-microsoft-com:office:office" xmlns:oel="http://schemas.microsoft.com/office/2019/extlst" xmlns:r="http://schemas.openxmlformats.org/officeDocument/2006/relationships" xmlns:m="http://schemas.openxmlformats.org/officeDocument/2006/math" xmlns:v="urn:schemas-microsoft-com:vml" xmlns:wp14="http://schemas.microsoft.com/office/word/2010/wordprocessingDrawing" xmlns:wp="http://schemas.openxmlformats.org/drawingml/2006/wordprocessingDrawing" xmlns:w10="urn:schemas-microsoft-com:office:word" xmlns:w="http://schemas.openxmlformats.org/wordprocessingml/2006/main" xmlns:w14="http://schemas.microsoft.com/office/word/2010/wordml" xmlns:w15="http://schemas.microsoft.com/office/word/2012/wordml" xmlns:w16cex="http://schemas.microsoft.com/office/word/2018/wordml/cex" xmlns:w16cid="http://schemas.microsoft.com/office/word/2016/wordml/cid" xmlns:w16="http://schemas.microsoft.com/office/word/2018/wordml" xmlns:w16du="http://schemas.microsoft.com/office/word/2023/wordml/word16du" xmlns:w16sdtdh="http://schemas.microsoft.com/office/word/2020/wordml/sdtdatahash" xmlns:w16se="http://schemas.microsoft.com/office/word/2015/wordml/symex" xmlns:wpg="http://schemas.microsoft.com/office/word/2010/wordprocessingGroup" xmlns:wpi="http://schemas.microsoft.com/office/word/2010/wordprocessingInk" xmlns:wne="http://schemas.microsoft.com/office/word/2006/wordml" xmlns:wps="http://schemas.microsoft.com/office/word/2010/wordprocessingShape" mc:Ignorable="w14 w15 w16se w16cid w16 w16cex w16sdtdh w16du wp14">
   <w:body>
     <w:p>
+      <w:r>
+        <w:rPr>
+          <w:noProof/>
+        </w:rPr>
+        <mc:AlternateContent>
+          <mc:Choice Requires="wps">
+            <w:drawing>
+              <wp:anchor distT="0" distB="0" distL="114300" distR="114300" simplePos="0" relativeHeight="251650048" behindDoc="0" locked="0" layoutInCell="1" allowOverlap="1" wp14:anchorId="5579882C" wp14:editId="2C3298B8">
+                <wp:simplePos x="0" y="0"/>
+                <wp:positionH relativeFrom="column">
+                  <wp:posOffset>4007056</wp:posOffset>
+                </wp:positionH>
+                <wp:positionV relativeFrom="paragraph">
+                  <wp:posOffset>452487</wp:posOffset>
+                </wp:positionV>
+                <wp:extent cx="5673349" cy="835660"/>
+                <wp:effectExtent l="0" t="0" r="0" b="2540"/>
+                <wp:wrapNone/>
+                <wp:docPr id="11" name="Tekstvak 2"/>
+                <wp:cNvGraphicFramePr>
+                  <a:graphicFrameLocks xmlns:a="http://schemas.openxmlformats.org/drawingml/2006/main"/>
+                </wp:cNvGraphicFramePr>
+                <a:graphic xmlns:a="http://schemas.openxmlformats.org/drawingml/2006/main">
+                  <a:graphicData uri="http://schemas.microsoft.com/office/word/2010/wordprocessingShape">
+                    <wps:wsp>
+                      <wps:cNvSpPr txBox="1">
+                        <a:spLocks noChangeArrowheads="1"/>
+                      </wps:cNvSpPr>
+                      <wps:spPr bwMode="auto">
+                        <a:xfrm>
+                          <a:off x="0" y="0"/>
+                          <a:ext cx="5673349" cy="835660"/>
+                        </a:xfrm>
+                        <a:prstGeom prst="rect">
+                          <a:avLst/>
+                        </a:prstGeom>
+                        <a:noFill/>
+                        <a:ln w="9525">
+                          <a:noFill/>
+                          <a:miter lim="800000"/>
+                          <a:headEnd/>
+                          <a:tailEnd/>
+                        </a:ln>
+                      </wps:spPr>
+                      <wps:txbx>
+                        <w:txbxContent>
+                          <w:p>
+                            <w:pPr>
+                              <w:jc w:val="center"/>
+                              <w:rPr>
+                                <w:sz w:val="32"/>
+                                <w:szCs w:val="32"/>
+                              </w:rPr>
+                            </w:pPr>
+                            <w:proofErr w:type="spellStart"/>
+                            <w:r>
+                              <w:rPr>
+                                <w:rFonts w:ascii="Comic Sans MS" w:eastAsia="Times New Roman" w:hAnsi="Comic Sans MS" w:cs="Times New Roman"/>
+                                <w:sz w:val="32"/>
+                                <w:szCs w:val="32"/>
+                              </w:rPr>
+                              <w:t>Place</w:t>
+                            </w:r>
+                            <w:proofErr w:type="spellEnd"/>
+                            <w:r>
+                              <w:rPr>
+                                <w:rFonts w:ascii="Comic Sans MS" w:eastAsia="Times New Roman" w:hAnsi="Comic Sans MS" w:cs="Times New Roman"/>
+                                <w:sz w:val="32"/>
+                                <w:szCs w:val="32"/>
+                              </w:rPr>
+                              <w:t xml:space="preserve"> </w:t>
+                            </w:r>
+                            <w:proofErr w:type="spellStart"/>
+                            <w:r>
+                              <w:rPr>
+                                <w:rFonts w:ascii="Comic Sans MS" w:eastAsia="Times New Roman" w:hAnsi="Comic Sans MS" w:cs="Times New Roman"/>
+                                <w:sz w:val="32"/>
+                                <w:szCs w:val="32"/>
+                              </w:rPr>
+                              <w:t>the</w:t>
+                            </w:r>
+                            <w:proofErr w:type="spellEnd"/>
+                            <w:r>
+                              <w:rPr>
+                                <w:rFonts w:ascii="Comic Sans MS" w:eastAsia="Times New Roman" w:hAnsi="Comic Sans MS" w:cs="Times New Roman"/>
+                                <w:sz w:val="32"/>
+                                <w:szCs w:val="32"/>
+                              </w:rPr>
+                              <w:t xml:space="preserve"> thermometer first, </w:t>
+                            </w:r>
+                            <w:proofErr w:type="spellStart"/>
+                            <w:r>
+                              <w:rPr>
+                                <w:rFonts w:ascii="Comic Sans MS" w:eastAsia="Times New Roman" w:hAnsi="Comic Sans MS" w:cs="Times New Roman"/>
+                                <w:sz w:val="32"/>
+                                <w:szCs w:val="32"/>
+                              </w:rPr>
+                              <w:t>and</w:t>
+                            </w:r>
+                            <w:proofErr w:type="spellEnd"/>
+                            <w:r>
+                              <w:rPr>
+                                <w:rFonts w:ascii="Comic Sans MS" w:eastAsia="Times New Roman" w:hAnsi="Comic Sans MS" w:cs="Times New Roman"/>
+                                <w:sz w:val="32"/>
+                                <w:szCs w:val="32"/>
+                              </w:rPr>
+                              <w:t xml:space="preserve"> </w:t>
+                            </w:r>
+                            <w:proofErr w:type="spellStart"/>
+                            <w:r>
+                              <w:rPr>
+                                <w:rFonts w:ascii="Comic Sans MS" w:eastAsia="Times New Roman" w:hAnsi="Comic Sans MS" w:cs="Times New Roman"/>
+                                <w:sz w:val="32"/>
+                                <w:szCs w:val="32"/>
+                              </w:rPr>
+                              <w:t>only</w:t>
+                            </w:r>
+                            <w:proofErr w:type="spellEnd"/>
+                            <w:r>
+                              <w:rPr>
+                                <w:rFonts w:ascii="Comic Sans MS" w:eastAsia="Times New Roman" w:hAnsi="Comic Sans MS" w:cs="Times New Roman"/>
+                                <w:sz w:val="32"/>
+                                <w:szCs w:val="32"/>
+                              </w:rPr>
+                              <w:t xml:space="preserve"> </w:t>
+                            </w:r>
+                            <w:proofErr w:type="spellStart"/>
+                            <w:r>
+                              <w:rPr>
+                                <w:rFonts w:ascii="Comic Sans MS" w:eastAsia="Times New Roman" w:hAnsi="Comic Sans MS" w:cs="Times New Roman"/>
+                                <w:sz w:val="32"/>
+                                <w:szCs w:val="32"/>
+                              </w:rPr>
+                              <w:t>place</w:t>
+                            </w:r>
+                            <w:proofErr w:type="spellEnd"/>
+                            <w:r>
+                              <w:rPr>
+                                <w:rFonts w:ascii="Comic Sans MS" w:eastAsia="Times New Roman" w:hAnsi="Comic Sans MS" w:cs="Times New Roman"/>
+                                <w:sz w:val="32"/>
+                                <w:szCs w:val="32"/>
+                              </w:rPr>
+                              <w:t xml:space="preserve"> </w:t>
+                            </w:r>
+                            <w:proofErr w:type="spellStart"/>
+                            <w:r>
+                              <w:rPr>
+                                <w:rFonts w:ascii="Comic Sans MS" w:eastAsia="Times New Roman" w:hAnsi="Comic Sans MS" w:cs="Times New Roman"/>
+                                <w:sz w:val="32"/>
+                                <w:szCs w:val="32"/>
+                              </w:rPr>
+                              <w:t>the</w:t>
+                            </w:r>
+                            <w:proofErr w:type="spellEnd"/>
+                            <w:r>
+                              <w:rPr>
+                                <w:rFonts w:ascii="Comic Sans MS" w:eastAsia="Times New Roman" w:hAnsi="Comic Sans MS" w:cs="Times New Roman"/>
+                                <w:sz w:val="32"/>
+                                <w:szCs w:val="32"/>
+                              </w:rPr>
+                              <w:t xml:space="preserve"> ice </w:t>
+                            </w:r>
+                            <w:proofErr w:type="spellStart"/>
+                            <w:r>
+                              <w:rPr>
+                                <w:rFonts w:ascii="Comic Sans MS" w:eastAsia="Times New Roman" w:hAnsi="Comic Sans MS" w:cs="Times New Roman"/>
+                                <w:sz w:val="32"/>
+                                <w:szCs w:val="32"/>
+                              </w:rPr>
+                              <w:t>cube</w:t>
+                            </w:r>
+                            <w:proofErr w:type="spellEnd"/>
+                            <w:r>
+                              <w:rPr>
+                                <w:rFonts w:ascii="Comic Sans MS" w:eastAsia="Times New Roman" w:hAnsi="Comic Sans MS" w:cs="Times New Roman"/>
+                                <w:sz w:val="32"/>
+                                <w:szCs w:val="32"/>
+                              </w:rPr>
+                              <w:t xml:space="preserve"> </w:t>
+                            </w:r>
+                            <w:proofErr w:type="spellStart"/>
+                            <w:r>
+                              <w:rPr>
+                                <w:rFonts w:ascii="Comic Sans MS" w:eastAsia="Times New Roman" w:hAnsi="Comic Sans MS" w:cs="Times New Roman"/>
+                                <w:sz w:val="32"/>
+                                <w:szCs w:val="32"/>
+                              </w:rPr>
+                              <w:t>when</w:t>
+                            </w:r>
+                            <w:proofErr w:type="spellEnd"/>
+                            <w:r>
+                              <w:rPr>
+                                <w:rFonts w:ascii="Comic Sans MS" w:eastAsia="Times New Roman" w:hAnsi="Comic Sans MS" w:cs="Times New Roman"/>
+                                <w:sz w:val="32"/>
+                                <w:szCs w:val="32"/>
+                              </w:rPr>
+                              <w:t xml:space="preserve"> </w:t>
+                            </w:r>
+                            <w:proofErr w:type="spellStart"/>
+                            <w:r>
+                              <w:rPr>
+                                <w:rFonts w:ascii="Comic Sans MS" w:eastAsia="Times New Roman" w:hAnsi="Comic Sans MS" w:cs="Times New Roman"/>
+                                <w:sz w:val="32"/>
+                                <w:szCs w:val="32"/>
+                              </w:rPr>
+                              <w:t>the</w:t>
+                            </w:r>
+                            <w:proofErr w:type="spellEnd"/>
+                            <w:r>
+                              <w:rPr>
+                                <w:rFonts w:ascii="Comic Sans MS" w:eastAsia="Times New Roman" w:hAnsi="Comic Sans MS" w:cs="Times New Roman"/>
+                                <w:sz w:val="32"/>
+                                <w:szCs w:val="32"/>
+                              </w:rPr>
+                              <w:t xml:space="preserve"> thermometer </w:t>
+                            </w:r>
+                            <w:proofErr w:type="spellStart"/>
+                            <w:r>
+                              <w:rPr>
+                                <w:rFonts w:ascii="Comic Sans MS" w:eastAsia="Times New Roman" w:hAnsi="Comic Sans MS" w:cs="Times New Roman"/>
+                                <w:sz w:val="32"/>
+                                <w:szCs w:val="32"/>
+                              </w:rPr>
+                              <w:t>measures</w:t>
+                            </w:r>
+                            <w:proofErr w:type="spellEnd"/>
+                            <w:r>
+                              <w:rPr>
+                                <w:rFonts w:ascii="Comic Sans MS" w:eastAsia="Times New Roman" w:hAnsi="Comic Sans MS" w:cs="Times New Roman"/>
+                                <w:sz w:val="32"/>
+                                <w:szCs w:val="32"/>
+                              </w:rPr>
+                              <w:t xml:space="preserve"> a constant </w:t>
+                            </w:r>
+                            <w:proofErr w:type="spellStart"/>
+                            <w:r>
+                              <w:rPr>
+                                <w:rFonts w:ascii="Comic Sans MS" w:eastAsia="Times New Roman" w:hAnsi="Comic Sans MS" w:cs="Times New Roman"/>
+                                <w:sz w:val="32"/>
+                                <w:szCs w:val="32"/>
+                              </w:rPr>
+                              <w:t>temperature</w:t>
+                            </w:r>
+                            <w:proofErr w:type="spellEnd"/>
+                            <w:r>
+                              <w:rPr>
+                                <w:rFonts w:ascii="Comic Sans MS" w:eastAsia="Times New Roman" w:hAnsi="Comic Sans MS" w:cs="Times New Roman"/>
+                                <w:sz w:val="32"/>
+                                <w:szCs w:val="32"/>
+                              </w:rPr>
+                              <w:t>.</w:t>
+                            </w:r>
+                          </w:p>
+                        </w:txbxContent>
+                      </wps:txbx>
+                      <wps:bodyPr rot="0" vert="horz" wrap="square" lIns="91440" tIns="45720" rIns="91440" bIns="45720" anchor="t" anchorCtr="0">
+                        <a:noAutofit/>
+                      </wps:bodyPr>
+                    </wps:wsp>
+                  </a:graphicData>
+                </a:graphic>
+                <wp14:sizeRelH relativeFrom="margin">
+                  <wp14:pctWidth>0</wp14:pctWidth>
+                </wp14:sizeRelH>
+              </wp:anchor>
+            </w:drawing>
+          </mc:Choice>
+          <mc:Fallback>
+            <w:pict>
+              <v:shapetype w14:anchorId="5579882C" id="_x0000_t202" coordsize="21600,21600" o:spt="202" path="m,l,21600r21600,l21600,xe">
+                <v:stroke joinstyle="miter"/>
+                <v:path gradientshapeok="t" o:connecttype="rect"/>
+              </v:shapetype>
+              <v:shape id="Tekstvak 2" o:spid="_x0000_s1026" type="#_x0000_t202" style="position:absolute;margin-left:315.5pt;margin-top:35.65pt;width:446.7pt;height:65.8pt;z-index:251650048;visibility:visible;mso-wrap-style:square;mso-width-percent:0;mso-wrap-distance-left:9pt;mso-wrap-distance-top:0;mso-wrap-distance-right:9pt;mso-wrap-distance-bottom:0;mso-position-horizontal:absolute;mso-position-horizontal-relative:text;mso-position-vertical:absolute;mso-position-vertical-relative:text;mso-width-percent:0;mso-width-relative:margin;v-text-anchor:top" o:gfxdata="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" filled="f" stroked="f">
+                <v:textbox>
+                  <w:txbxContent>
+                    <w:p>
+                      <w:pPr>
+                        <w:jc w:val="center"/>
+                        <w:rPr>
+                          <w:sz w:val="32"/>
+                          <w:szCs w:val="32"/>
+                        </w:rPr>
+                      </w:pPr>
+                      <w:proofErr w:type="spellStart"/>
+                      <w:r>
+                        <w:rPr>
+                          <w:rFonts w:ascii="Comic Sans MS" w:eastAsia="Times New Roman" w:hAnsi="Comic Sans MS" w:cs="Times New Roman"/>
+                          <w:sz w:val="32"/>
+                          <w:szCs w:val="32"/>
+                        </w:rPr>
+                        <w:t>Place</w:t>
+                      </w:r>
+                      <w:proofErr w:type="spellEnd"/>
+                      <w:r>
+                        <w:rPr>
+                          <w:rFonts w:ascii="Comic Sans MS" w:eastAsia="Times New Roman" w:hAnsi="Comic Sans MS" w:cs="Times New Roman"/>
+                          <w:sz w:val="32"/>
+                          <w:szCs w:val="32"/>
+                        </w:rPr>
+                        <w:t xml:space="preserve"> </w:t>
+                      </w:r>
+                      <w:proofErr w:type="spellStart"/>
+                      <w:r>
+                        <w:rPr>
+                          <w:rFonts w:ascii="Comic Sans MS" w:eastAsia="Times New Roman" w:hAnsi="Comic Sans MS" w:cs="Times New Roman"/>
+                          <w:sz w:val="32"/>
+                          <w:szCs w:val="32"/>
+                        </w:rPr>
+                        <w:t>the</w:t>
+                      </w:r>
+                      <w:proofErr w:type="spellEnd"/>
+                      <w:r>
+                        <w:rPr>
+                          <w:rFonts w:ascii="Comic Sans MS" w:eastAsia="Times New Roman" w:hAnsi="Comic Sans MS" w:cs="Times New Roman"/>
+                          <w:sz w:val="32"/>
+                          <w:szCs w:val="32"/>
+                        </w:rPr>
+                        <w:t xml:space="preserve"> thermometer first, </w:t>
+                      </w:r>
+                      <w:proofErr w:type="spellStart"/>
+                      <w:r>
+                        <w:rPr>
+                          <w:rFonts w:ascii="Comic Sans MS" w:eastAsia="Times New Roman" w:hAnsi="Comic Sans MS" w:cs="Times New Roman"/>
+                          <w:sz w:val="32"/>
+                          <w:szCs w:val="32"/>
+                        </w:rPr>
+                        <w:t>and</w:t>
+                      </w:r>
+                      <w:proofErr w:type="spellEnd"/>
+                      <w:r>
+                        <w:rPr>
+                          <w:rFonts w:ascii="Comic Sans MS" w:eastAsia="Times New Roman" w:hAnsi="Comic Sans MS" w:cs="Times New Roman"/>
+                          <w:sz w:val="32"/>
+                          <w:szCs w:val="32"/>
+                        </w:rPr>
+                        <w:t xml:space="preserve"> </w:t>
+                      </w:r>
+                      <w:proofErr w:type="spellStart"/>
+                      <w:r>
+                        <w:rPr>
+                          <w:rFonts w:ascii="Comic Sans MS" w:eastAsia="Times New Roman" w:hAnsi="Comic Sans MS" w:cs="Times New Roman"/>
+                          <w:sz w:val="32"/>
+                          <w:szCs w:val="32"/>
+                        </w:rPr>
+                        <w:t>only</w:t>
+                      </w:r>
+                      <w:proofErr w:type="spellEnd"/>
+                      <w:r>
+                        <w:rPr>
+                          <w:rFonts w:ascii="Comic Sans MS" w:eastAsia="Times New Roman" w:hAnsi="Comic Sans MS" w:cs="Times New Roman"/>
+                          <w:sz w:val="32"/>
+                          <w:szCs w:val="32"/>
+                        </w:rPr>
+                        <w:t xml:space="preserve"> </w:t>
+                      </w:r>
+                      <w:proofErr w:type="spellStart"/>
+                      <w:r>
+                        <w:rPr>
+                          <w:rFonts w:ascii="Comic Sans MS" w:eastAsia="Times New Roman" w:hAnsi="Comic Sans MS" w:cs="Times New Roman"/>
+                          <w:sz w:val="32"/>
+                          <w:szCs w:val="32"/>
+                        </w:rPr>
+                        <w:t>place</w:t>
+                      </w:r>
+                      <w:proofErr w:type="spellEnd"/>
+                      <w:r>
+                        <w:rPr>
+                          <w:rFonts w:ascii="Comic Sans MS" w:eastAsia="Times New Roman" w:hAnsi="Comic Sans MS" w:cs="Times New Roman"/>
+                          <w:sz w:val="32"/>
+                          <w:szCs w:val="32"/>
+                        </w:rPr>
+                        <w:t xml:space="preserve"> </w:t>
+                      </w:r>
+                      <w:proofErr w:type="spellStart"/>
+                      <w:r>
+                        <w:rPr>
+                          <w:rFonts w:ascii="Comic Sans MS" w:eastAsia="Times New Roman" w:hAnsi="Comic Sans MS" w:cs="Times New Roman"/>
+                          <w:sz w:val="32"/>
+                          <w:szCs w:val="32"/>
+                        </w:rPr>
+                        <w:t>the</w:t>
+                      </w:r>
+                      <w:proofErr w:type="spellEnd"/>
+                      <w:r>
+                        <w:rPr>
+                          <w:rFonts w:ascii="Comic Sans MS" w:eastAsia="Times New Roman" w:hAnsi="Comic Sans MS" w:cs="Times New Roman"/>
+                          <w:sz w:val="32"/>
+                          <w:szCs w:val="32"/>
+                        </w:rPr>
+                        <w:t xml:space="preserve"> ice </w:t>
+                      </w:r>
+                      <w:proofErr w:type="spellStart"/>
+                      <w:r>
+                        <w:rPr>
+                          <w:rFonts w:ascii="Comic Sans MS" w:eastAsia="Times New Roman" w:hAnsi="Comic Sans MS" w:cs="Times New Roman"/>
+                          <w:sz w:val="32"/>
+                          <w:szCs w:val="32"/>
+                        </w:rPr>
+                        <w:t>cube</w:t>
+                      </w:r>
+                      <w:proofErr w:type="spellEnd"/>
+                      <w:r>
+                        <w:rPr>
+                          <w:rFonts w:ascii="Comic Sans MS" w:eastAsia="Times New Roman" w:hAnsi="Comic Sans MS" w:cs="Times New Roman"/>
+                          <w:sz w:val="32"/>
+                          <w:szCs w:val="32"/>
+                        </w:rPr>
+                        <w:t xml:space="preserve"> </w:t>
+                      </w:r>
+                      <w:proofErr w:type="spellStart"/>
+                      <w:r>
+                        <w:rPr>
+                          <w:rFonts w:ascii="Comic Sans MS" w:eastAsia="Times New Roman" w:hAnsi="Comic Sans MS" w:cs="Times New Roman"/>
+                          <w:sz w:val="32"/>
+                          <w:szCs w:val="32"/>
+                        </w:rPr>
+                        <w:t>when</w:t>
+                      </w:r>
+                      <w:proofErr w:type="spellEnd"/>
+                      <w:r>
+                        <w:rPr>
+                          <w:rFonts w:ascii="Comic Sans MS" w:eastAsia="Times New Roman" w:hAnsi="Comic Sans MS" w:cs="Times New Roman"/>
+                          <w:sz w:val="32"/>
+                          <w:szCs w:val="32"/>
+                        </w:rPr>
+                        <w:t xml:space="preserve"> </w:t>
+                      </w:r>
+                      <w:proofErr w:type="spellStart"/>
+                      <w:r>
+                        <w:rPr>
+                          <w:rFonts w:ascii="Comic Sans MS" w:eastAsia="Times New Roman" w:hAnsi="Comic Sans MS" w:cs="Times New Roman"/>
+                          <w:sz w:val="32"/>
+                          <w:szCs w:val="32"/>
+                        </w:rPr>
+                        <w:t>the</w:t>
+                      </w:r>
+                      <w:proofErr w:type="spellEnd"/>
+                      <w:r>
+                        <w:rPr>
+                          <w:rFonts w:ascii="Comic Sans MS" w:eastAsia="Times New Roman" w:hAnsi="Comic Sans MS" w:cs="Times New Roman"/>
+                          <w:sz w:val="32"/>
+                          <w:szCs w:val="32"/>
+                        </w:rPr>
+                        <w:t xml:space="preserve"> thermometer </w:t>
+                      </w:r>
+                      <w:proofErr w:type="spellStart"/>
+                      <w:r>
+                        <w:rPr>
+                          <w:rFonts w:ascii="Comic Sans MS" w:eastAsia="Times New Roman" w:hAnsi="Comic Sans MS" w:cs="Times New Roman"/>
+                          <w:sz w:val="32"/>
+                          <w:szCs w:val="32"/>
+                        </w:rPr>
+                        <w:t>measures</w:t>
+                      </w:r>
+                      <w:proofErr w:type="spellEnd"/>
+                      <w:r>
+                        <w:rPr>
+                          <w:rFonts w:ascii="Comic Sans MS" w:eastAsia="Times New Roman" w:hAnsi="Comic Sans MS" w:cs="Times New Roman"/>
+                          <w:sz w:val="32"/>
+                          <w:szCs w:val="32"/>
+                        </w:rPr>
+                        <w:t xml:space="preserve"> a constant </w:t>
+                      </w:r>
+                      <w:proofErr w:type="spellStart"/>
+                      <w:r>
+                        <w:rPr>
+                          <w:rFonts w:ascii="Comic Sans MS" w:eastAsia="Times New Roman" w:hAnsi="Comic Sans MS" w:cs="Times New Roman"/>
+                          <w:sz w:val="32"/>
+                          <w:szCs w:val="32"/>
+                        </w:rPr>
+                        <w:t>temperature</w:t>
+                      </w:r>
+                      <w:proofErr w:type="spellEnd"/>
+                      <w:r>
+                        <w:rPr>
+                          <w:rFonts w:ascii="Comic Sans MS" w:eastAsia="Times New Roman" w:hAnsi="Comic Sans MS" w:cs="Times New Roman"/>
+                          <w:sz w:val="32"/>
+                          <w:szCs w:val="32"/>
+                        </w:rPr>
+                        <w:t>.</w:t>
+                      </w:r>
+                    </w:p>
+                  </w:txbxContent>
+                </v:textbox>
+              </v:shape>
+            </w:pict>
+          </mc:Fallback>
+        </mc:AlternateContent>
+      </w:r>
+      <w:r>
+        <w:rPr>
+          <w:noProof/>
+        </w:rPr>
+        <mc:AlternateContent>
+          <mc:Choice Requires="wps">
+            <w:drawing>
+              <wp:anchor distT="0" distB="0" distL="114300" distR="114300" simplePos="0" relativeHeight="251649024" behindDoc="0" locked="0" layoutInCell="1" allowOverlap="1" wp14:anchorId="00484546" wp14:editId="102D1520">
+                <wp:simplePos x="0" y="0"/>
+                <wp:positionH relativeFrom="column">
+                  <wp:posOffset>-719491</wp:posOffset>
+                </wp:positionH>
+                <wp:positionV relativeFrom="paragraph">
+                  <wp:posOffset>3556295</wp:posOffset>
+                </wp:positionV>
+                <wp:extent cx="3400023" cy="728345"/>
+                <wp:effectExtent l="0" t="0" r="0" b="0"/>
+                <wp:wrapNone/>
+                <wp:docPr id="9" name="Tekstvak 2"/>
+                <wp:cNvGraphicFramePr>
+                  <a:graphicFrameLocks xmlns:a="http://schemas.openxmlformats.org/drawingml/2006/main"/>
+                </wp:cNvGraphicFramePr>
+                <a:graphic xmlns:a="http://schemas.openxmlformats.org/drawingml/2006/main">
+                  <a:graphicData uri="http://schemas.microsoft.com/office/word/2010/wordprocessingShape">
+                    <wps:wsp>
+                      <wps:cNvSpPr txBox="1">
+                        <a:spLocks noChangeArrowheads="1"/>
+                      </wps:cNvSpPr>
+                      <wps:spPr bwMode="auto">
+                        <a:xfrm>
+                          <a:off x="0" y="0"/>
+                          <a:ext cx="3400023" cy="728345"/>
+                        </a:xfrm>
+                        <a:prstGeom prst="rect">
+                          <a:avLst/>
+                        </a:prstGeom>
+                        <a:noFill/>
+                        <a:ln w="9525">
+                          <a:noFill/>
+                          <a:miter lim="800000"/>
+                          <a:headEnd/>
+                          <a:tailEnd/>
+                        </a:ln>
+                      </wps:spPr>
+                      <wps:txbx>
+                        <w:txbxContent>
+                          <w:p>
+                            <w:pPr>
+                              <w:jc w:val="center"/>
+                              <w:rPr>
+                                <w:sz w:val="32"/>
+                                <w:szCs w:val="32"/>
+                              </w:rPr>
+                            </w:pPr>
+                            <w:proofErr w:type="spellStart"/>
+                            <w:r>
+                              <w:rPr>
+                                <w:rFonts w:ascii="Comic Sans MS" w:eastAsia="Times New Roman" w:hAnsi="Comic Sans MS" w:cs="Times New Roman"/>
+                                <w:sz w:val="32"/>
+                                <w:szCs w:val="32"/>
+                              </w:rPr>
+                              <w:t>You</w:t>
+                            </w:r>
+                            <w:proofErr w:type="spellEnd"/>
+                            <w:r>
+                              <w:rPr>
+                                <w:rFonts w:ascii="Comic Sans MS" w:eastAsia="Times New Roman" w:hAnsi="Comic Sans MS" w:cs="Times New Roman"/>
+                                <w:sz w:val="32"/>
+                                <w:szCs w:val="32"/>
+                              </w:rPr>
+                              <w:t xml:space="preserve"> </w:t>
+                            </w:r>
+                            <w:proofErr w:type="spellStart"/>
+                            <w:r>
+                              <w:rPr>
+                                <w:rFonts w:ascii="Comic Sans MS" w:eastAsia="Times New Roman" w:hAnsi="Comic Sans MS" w:cs="Times New Roman"/>
+                                <w:sz w:val="32"/>
+                                <w:szCs w:val="32"/>
+                              </w:rPr>
+                              <w:t>need</w:t>
+                            </w:r>
+                            <w:proofErr w:type="spellEnd"/>
+                            <w:r>
+                              <w:rPr>
+                                <w:rFonts w:ascii="Comic Sans MS" w:eastAsia="Times New Roman" w:hAnsi="Comic Sans MS" w:cs="Times New Roman"/>
+                                <w:sz w:val="32"/>
+                                <w:szCs w:val="32"/>
+                              </w:rPr>
+                              <w:t xml:space="preserve"> </w:t>
+                            </w:r>
+                            <w:proofErr w:type="spellStart"/>
+                            <w:r>
+                              <w:rPr>
+                                <w:rFonts w:ascii="Comic Sans MS" w:eastAsia="Times New Roman" w:hAnsi="Comic Sans MS" w:cs="Times New Roman"/>
+                                <w:sz w:val="32"/>
+                                <w:szCs w:val="32"/>
+                              </w:rPr>
+                              <w:t>to</w:t>
+                            </w:r>
+                            <w:proofErr w:type="spellEnd"/>
+                            <w:r>
+                              <w:rPr>
+                                <w:rFonts w:ascii="Comic Sans MS" w:eastAsia="Times New Roman" w:hAnsi="Comic Sans MS" w:cs="Times New Roman"/>
+                                <w:sz w:val="32"/>
+                                <w:szCs w:val="32"/>
+                              </w:rPr>
+                              <w:t xml:space="preserve"> </w:t>
+                            </w:r>
+                            <w:proofErr w:type="spellStart"/>
+                            <w:r>
+                              <w:rPr>
+                                <w:rFonts w:ascii="Comic Sans MS" w:eastAsia="Times New Roman" w:hAnsi="Comic Sans MS" w:cs="Times New Roman"/>
+                                <w:sz w:val="32"/>
+                                <w:szCs w:val="32"/>
+                              </w:rPr>
+                              <w:t>measure</w:t>
+                            </w:r>
+                            <w:proofErr w:type="spellEnd"/>
+                            <w:r>
+                              <w:rPr>
+                                <w:rFonts w:ascii="Comic Sans MS" w:eastAsia="Times New Roman" w:hAnsi="Comic Sans MS" w:cs="Times New Roman"/>
+                                <w:sz w:val="32"/>
+                                <w:szCs w:val="32"/>
+                              </w:rPr>
+                              <w:t xml:space="preserve"> </w:t>
+                            </w:r>
+                            <w:proofErr w:type="spellStart"/>
+                            <w:r>
+                              <w:rPr>
+                                <w:rFonts w:ascii="Comic Sans MS" w:eastAsia="Times New Roman" w:hAnsi="Comic Sans MS" w:cs="Times New Roman"/>
+                                <w:sz w:val="32"/>
+                                <w:szCs w:val="32"/>
+                              </w:rPr>
+                              <w:t>the</w:t>
+                            </w:r>
+                            <w:proofErr w:type="spellEnd"/>
+                            <w:r>
+                              <w:rPr>
+                                <w:rFonts w:ascii="Comic Sans MS" w:eastAsia="Times New Roman" w:hAnsi="Comic Sans MS" w:cs="Times New Roman"/>
+                                <w:sz w:val="32"/>
+                                <w:szCs w:val="32"/>
+                              </w:rPr>
+                              <w:t xml:space="preserve"> </w:t>
+                            </w:r>
+                            <w:proofErr w:type="spellStart"/>
+                            <w:r>
+                              <w:rPr>
+                                <w:rFonts w:ascii="Comic Sans MS" w:eastAsia="Times New Roman" w:hAnsi="Comic Sans MS" w:cs="Times New Roman"/>
+                                <w:sz w:val="32"/>
+                                <w:szCs w:val="32"/>
+                              </w:rPr>
+                              <w:t>temperature</w:t>
+                            </w:r>
+                            <w:proofErr w:type="spellEnd"/>
+                            <w:r>
+                              <w:rPr>
+                                <w:rFonts w:ascii="Comic Sans MS" w:eastAsia="Times New Roman" w:hAnsi="Comic Sans MS" w:cs="Times New Roman"/>
+                                <w:sz w:val="32"/>
+                                <w:szCs w:val="32"/>
+                              </w:rPr>
+                              <w:t xml:space="preserve"> in a second </w:t>
+                            </w:r>
+                            <w:proofErr w:type="spellStart"/>
+                            <w:r>
+                              <w:rPr>
+                                <w:rFonts w:ascii="Comic Sans MS" w:eastAsia="Times New Roman" w:hAnsi="Comic Sans MS" w:cs="Times New Roman"/>
+                                <w:sz w:val="32"/>
+                                <w:szCs w:val="32"/>
+                              </w:rPr>
+                              <w:t>location</w:t>
+                            </w:r>
+                            <w:proofErr w:type="spellEnd"/>
+                            <w:r>
+                              <w:rPr>
+                                <w:rFonts w:ascii="Comic Sans MS" w:eastAsia="Times New Roman" w:hAnsi="Comic Sans MS" w:cs="Times New Roman"/>
+                                <w:sz w:val="32"/>
+                                <w:szCs w:val="32"/>
+                              </w:rPr>
+                              <w:t>.</w:t>
+                            </w:r>
+                          </w:p>
+                        </w:txbxContent>
+                      </wps:txbx>
+                      <wps:bodyPr rot="0" vert="horz" wrap="square" lIns="91440" tIns="45720" rIns="91440" bIns="45720" anchor="t" anchorCtr="0">
+                        <a:noAutofit/>
+                      </wps:bodyPr>
+                    </wps:wsp>
+                  </a:graphicData>
+                </a:graphic>
+                <wp14:sizeRelH relativeFrom="margin">
+                  <wp14:pctWidth>0</wp14:pctWidth>
+                </wp14:sizeRelH>
+                <wp14:sizeRelV relativeFrom="margin">
+                  <wp14:pctHeight>0</wp14:pctHeight>
+                </wp14:sizeRelV>
+              </wp:anchor>
+            </w:drawing>
+          </mc:Choice>
+          <mc:Fallback>
+            <w:pict>
+              <v:shape w14:anchorId="00484546" id="_x0000_s1027" type="#_x0000_t202" style="position:absolute;margin-left:-56.65pt;margin-top:280pt;width:267.7pt;height:57.35pt;z-index:251649024;visibility:visible;mso-wrap-style:square;mso-width-percent:0;mso-height-percent:0;mso-wrap-distance-left:9pt;mso-wrap-distance-top:0;mso-wrap-distance-right:9pt;mso-wrap-distance-bottom:0;mso-position-horizontal:absolute;mso-position-horizontal-relative:text;mso-position-vertical:absolute;mso-position-vertical-relative:text;mso-width-percent:0;mso-height-percent:0;mso-width-relative:margin;mso-height-relative:margin;v-text-anchor:top" o:gfxdata="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" filled="f" stroked="f">
+                <v:textbox>
+                  <w:txbxContent>
+                    <w:p>
+                      <w:pPr>
+                        <w:jc w:val="center"/>
+                        <w:rPr>
+                          <w:sz w:val="32"/>
+                          <w:szCs w:val="32"/>
+                        </w:rPr>
+                      </w:pPr>
+                      <w:proofErr w:type="spellStart"/>
+                      <w:r>
+                        <w:rPr>
+                          <w:rFonts w:ascii="Comic Sans MS" w:eastAsia="Times New Roman" w:hAnsi="Comic Sans MS" w:cs="Times New Roman"/>
+                          <w:sz w:val="32"/>
+                          <w:szCs w:val="32"/>
+                        </w:rPr>
+                        <w:t>You</w:t>
+                      </w:r>
+                      <w:proofErr w:type="spellEnd"/>
+                      <w:r>
+                        <w:rPr>
+                          <w:rFonts w:ascii="Comic Sans MS" w:eastAsia="Times New Roman" w:hAnsi="Comic Sans MS" w:cs="Times New Roman"/>
+                          <w:sz w:val="32"/>
+                          <w:szCs w:val="32"/>
+                        </w:rPr>
+                        <w:t xml:space="preserve"> </w:t>
+                      </w:r>
+                      <w:proofErr w:type="spellStart"/>
+                      <w:r>
+                        <w:rPr>
+                          <w:rFonts w:ascii="Comic Sans MS" w:eastAsia="Times New Roman" w:hAnsi="Comic Sans MS" w:cs="Times New Roman"/>
+                          <w:sz w:val="32"/>
+                          <w:szCs w:val="32"/>
+                        </w:rPr>
+                        <w:t>need</w:t>
+                      </w:r>
+                      <w:proofErr w:type="spellEnd"/>
+                      <w:r>
+                        <w:rPr>
+                          <w:rFonts w:ascii="Comic Sans MS" w:eastAsia="Times New Roman" w:hAnsi="Comic Sans MS" w:cs="Times New Roman"/>
+                          <w:sz w:val="32"/>
+                          <w:szCs w:val="32"/>
+                        </w:rPr>
+                        <w:t xml:space="preserve"> </w:t>
+                      </w:r>
+                      <w:proofErr w:type="spellStart"/>
+                      <w:r>
+                        <w:rPr>
+                          <w:rFonts w:ascii="Comic Sans MS" w:eastAsia="Times New Roman" w:hAnsi="Comic Sans MS" w:cs="Times New Roman"/>
+                          <w:sz w:val="32"/>
+                          <w:szCs w:val="32"/>
+                        </w:rPr>
+                        <w:t>to</w:t>
+                      </w:r>
+                      <w:proofErr w:type="spellEnd"/>
+                      <w:r>
+                        <w:rPr>
+                          <w:rFonts w:ascii="Comic Sans MS" w:eastAsia="Times New Roman" w:hAnsi="Comic Sans MS" w:cs="Times New Roman"/>
+                          <w:sz w:val="32"/>
+                          <w:szCs w:val="32"/>
+                        </w:rPr>
+                        <w:t xml:space="preserve"> </w:t>
+                      </w:r>
+                      <w:proofErr w:type="spellStart"/>
+                      <w:r>
+                        <w:rPr>
+                          <w:rFonts w:ascii="Comic Sans MS" w:eastAsia="Times New Roman" w:hAnsi="Comic Sans MS" w:cs="Times New Roman"/>
+                          <w:sz w:val="32"/>
+                          <w:szCs w:val="32"/>
+                        </w:rPr>
+                        <w:t>measure</w:t>
+                      </w:r>
+                      <w:proofErr w:type="spellEnd"/>
+                      <w:r>
+                        <w:rPr>
+                          <w:rFonts w:ascii="Comic Sans MS" w:eastAsia="Times New Roman" w:hAnsi="Comic Sans MS" w:cs="Times New Roman"/>
+                          <w:sz w:val="32"/>
+                          <w:szCs w:val="32"/>
+                        </w:rPr>
+                        <w:t xml:space="preserve"> </w:t>
+                      </w:r>
+                      <w:proofErr w:type="spellStart"/>
+                      <w:r>
+                        <w:rPr>
+                          <w:rFonts w:ascii="Comic Sans MS" w:eastAsia="Times New Roman" w:hAnsi="Comic Sans MS" w:cs="Times New Roman"/>
+                          <w:sz w:val="32"/>
+                          <w:szCs w:val="32"/>
+                        </w:rPr>
+                        <w:t>the</w:t>
+                      </w:r>
+                      <w:proofErr w:type="spellEnd"/>
+                      <w:r>
+                        <w:rPr>
+                          <w:rFonts w:ascii="Comic Sans MS" w:eastAsia="Times New Roman" w:hAnsi="Comic Sans MS" w:cs="Times New Roman"/>
+                          <w:sz w:val="32"/>
+                          <w:szCs w:val="32"/>
+                        </w:rPr>
+                        <w:t xml:space="preserve"> </w:t>
+                      </w:r>
+                      <w:proofErr w:type="spellStart"/>
+                      <w:r>
+                        <w:rPr>
+                          <w:rFonts w:ascii="Comic Sans MS" w:eastAsia="Times New Roman" w:hAnsi="Comic Sans MS" w:cs="Times New Roman"/>
+                          <w:sz w:val="32"/>
+                          <w:szCs w:val="32"/>
+                        </w:rPr>
+                        <w:t>temperature</w:t>
+                      </w:r>
+                      <w:proofErr w:type="spellEnd"/>
+                      <w:r>
+                        <w:rPr>
+                          <w:rFonts w:ascii="Comic Sans MS" w:eastAsia="Times New Roman" w:hAnsi="Comic Sans MS" w:cs="Times New Roman"/>
+                          <w:sz w:val="32"/>
+                          <w:szCs w:val="32"/>
+                        </w:rPr>
+                        <w:t xml:space="preserve"> in a second </w:t>
+                      </w:r>
+                      <w:proofErr w:type="spellStart"/>
+                      <w:r>
+                        <w:rPr>
+                          <w:rFonts w:ascii="Comic Sans MS" w:eastAsia="Times New Roman" w:hAnsi="Comic Sans MS" w:cs="Times New Roman"/>
+                          <w:sz w:val="32"/>
+                          <w:szCs w:val="32"/>
+                        </w:rPr>
+                        <w:t>location</w:t>
+                      </w:r>
+                      <w:proofErr w:type="spellEnd"/>
+                      <w:r>
+                        <w:rPr>
+                          <w:rFonts w:ascii="Comic Sans MS" w:eastAsia="Times New Roman" w:hAnsi="Comic Sans MS" w:cs="Times New Roman"/>
+                          <w:sz w:val="32"/>
+                          <w:szCs w:val="32"/>
+                        </w:rPr>
+                        <w:t>.</w:t>
+                      </w:r>
+                    </w:p>
+                  </w:txbxContent>
+                </v:textbox>
+              </v:shape>
+            </w:pict>
+          </mc:Fallback>
+        </mc:AlternateContent>
+      </w:r>
       <w:r>
         <w:rPr>
           <w:noProof/>
@@ -59,6 +894,7 @@
                                 <w:szCs w:val="32"/>
                               </w:rPr>
                             </w:pPr>
+                            <w:proofErr w:type="spellStart"/>
                             <w:r>
                               <w:rPr>
                                 <w:rFonts w:ascii="Comic Sans MS" w:hAnsi="Comic Sans MS"/>
@@ -66,8 +902,9 @@
                                 <w:sz w:val="32"/>
                                 <w:szCs w:val="32"/>
                               </w:rPr>
-                              <w:t>Met wie ben je het een</w:t>
-                            </w:r>
+                              <w:t>Who</w:t>
+                            </w:r>
+                            <w:proofErr w:type="spellEnd"/>
                             <w:r>
                               <w:rPr>
                                 <w:rFonts w:ascii="Comic Sans MS" w:hAnsi="Comic Sans MS"/>
@@ -75,8 +912,9 @@
                                 <w:sz w:val="32"/>
                                 <w:szCs w:val="32"/>
                               </w:rPr>
-                              <w:t>s?</w:t>
-                            </w:r>
+                              <w:t xml:space="preserve"> do </w:t>
+                            </w:r>
+                            <w:proofErr w:type="spellStart"/>
                             <w:r>
                               <w:rPr>
                                 <w:rFonts w:ascii="Comic Sans MS" w:hAnsi="Comic Sans MS"/>
@@ -84,8 +922,57 @@
                                 <w:sz w:val="32"/>
                                 <w:szCs w:val="32"/>
                               </w:rPr>
+                              <w:t>you</w:t>
+                            </w:r>
+                            <w:proofErr w:type="spellEnd"/>
+                            <w:r>
+                              <w:rPr>
+                                <w:rFonts w:ascii="Comic Sans MS" w:hAnsi="Comic Sans MS"/>
+                                <w:b/>
+                                <w:sz w:val="32"/>
+                                <w:szCs w:val="32"/>
+                              </w:rPr>
+                              <w:t xml:space="preserve"> </w:t>
+                            </w:r>
+                            <w:proofErr w:type="spellStart"/>
+                            <w:r>
+                              <w:rPr>
+                                <w:rFonts w:ascii="Comic Sans MS" w:hAnsi="Comic Sans MS"/>
+                                <w:b/>
+                                <w:sz w:val="32"/>
+                                <w:szCs w:val="32"/>
+                              </w:rPr>
+                              <w:t>agree</w:t>
+                            </w:r>
+                            <w:proofErr w:type="spellEnd"/>
+                            <w:r>
+                              <w:rPr>
+                                <w:rFonts w:ascii="Comic Sans MS" w:hAnsi="Comic Sans MS"/>
+                                <w:b/>
+                                <w:sz w:val="32"/>
+                                <w:szCs w:val="32"/>
+                              </w:rPr>
+                              <w:t xml:space="preserve"> </w:t>
+                            </w:r>
+                            <w:proofErr w:type="spellStart"/>
+                            <w:r>
+                              <w:rPr>
+                                <w:rFonts w:ascii="Comic Sans MS" w:hAnsi="Comic Sans MS"/>
+                                <w:b/>
+                                <w:sz w:val="32"/>
+                                <w:szCs w:val="32"/>
+                              </w:rPr>
+                              <w:t>with?</w:t>
+                            </w:r>
+                            <w:proofErr w:type="spellEnd"/>
+                            <w:r>
+                              <w:rPr>
+                                <w:rFonts w:ascii="Comic Sans MS" w:hAnsi="Comic Sans MS"/>
+                                <w:b/>
+                                <w:sz w:val="32"/>
+                                <w:szCs w:val="32"/>
+                              </w:rPr>
                               <w:br/>
-                              <w:t>Schrijf je mening op, zet er</w:t>
                             </w:r>
                             <w:r>
                               <w:rPr>
@@ -94,8 +981,9 @@
                                 <w:sz w:val="32"/>
                                 <w:szCs w:val="32"/>
                               </w:rPr>
-                              <w:t>bij waarom je dat denkt en vergelijk met je buur</w:t>
-                            </w:r>
+                              <w:t xml:space="preserve">Write down </w:t>
+                            </w:r>
+                            <w:proofErr w:type="spellStart"/>
                             <w:r>
                               <w:rPr>
                                 <w:rFonts w:ascii="Comic Sans MS" w:hAnsi="Comic Sans MS"/>
@@ -103,10 +991,218 @@
                                 <w:sz w:val="32"/>
                                 <w:szCs w:val="32"/>
                               </w:rPr>
+                              <w:t>what</w:t>
+                            </w:r>
+                            <w:proofErr w:type="spellEnd"/>
+                            <w:r>
+                              <w:rPr>
+                                <w:rFonts w:ascii="Comic Sans MS" w:hAnsi="Comic Sans MS"/>
+                                <w:b/>
+                                <w:sz w:val="32"/>
+                                <w:szCs w:val="32"/>
+                              </w:rPr>
+                              <w:t xml:space="preserve"> </w:t>
+                            </w:r>
+                            <w:proofErr w:type="spellStart"/>
+                            <w:r>
+                              <w:rPr>
+                                <w:rFonts w:ascii="Comic Sans MS" w:hAnsi="Comic Sans MS"/>
+                                <w:b/>
+                                <w:sz w:val="32"/>
+                                <w:szCs w:val="32"/>
+                              </w:rPr>
+                              <w:t>you</w:t>
+                            </w:r>
+                            <w:proofErr w:type="spellEnd"/>
+                            <w:r>
+                              <w:rPr>
+                                <w:rFonts w:ascii="Comic Sans MS" w:hAnsi="Comic Sans MS"/>
+                                <w:b/>
+                                <w:sz w:val="32"/>
+                                <w:szCs w:val="32"/>
+                              </w:rPr>
+                              <w:t xml:space="preserve"> </w:t>
+                            </w:r>
+                            <w:proofErr w:type="spellStart"/>
+                            <w:r>
+                              <w:rPr>
+                                <w:rFonts w:ascii="Comic Sans MS" w:hAnsi="Comic Sans MS"/>
+                                <w:b/>
+                                <w:sz w:val="32"/>
+                                <w:szCs w:val="32"/>
+                              </w:rPr>
+                              <w:t>think</w:t>
+                            </w:r>
+                            <w:proofErr w:type="spellEnd"/>
+                            <w:r>
+                              <w:rPr>
+                                <w:rFonts w:ascii="Comic Sans MS" w:hAnsi="Comic Sans MS"/>
+                                <w:b/>
+                                <w:sz w:val="32"/>
+                                <w:szCs w:val="32"/>
+                              </w:rPr>
+                              <w:t xml:space="preserve"> </w:t>
+                            </w:r>
+                            <w:proofErr w:type="spellStart"/>
+                            <w:r>
+                              <w:rPr>
+                                <w:rFonts w:ascii="Comic Sans MS" w:hAnsi="Comic Sans MS"/>
+                                <w:b/>
+                                <w:sz w:val="32"/>
+                                <w:szCs w:val="32"/>
+                              </w:rPr>
+                              <w:t>and</w:t>
+                            </w:r>
+                            <w:proofErr w:type="spellEnd"/>
+                            <w:r>
+                              <w:rPr>
+                                <w:rFonts w:ascii="Comic Sans MS" w:hAnsi="Comic Sans MS"/>
+                                <w:b/>
+                                <w:sz w:val="32"/>
+                                <w:szCs w:val="32"/>
+                              </w:rPr>
+                              <w:t xml:space="preserve"> </w:t>
+                            </w:r>
+                            <w:proofErr w:type="spellStart"/>
+                            <w:r>
+                              <w:rPr>
+                                <w:rFonts w:ascii="Comic Sans MS" w:hAnsi="Comic Sans MS"/>
+                                <w:b/>
+                                <w:sz w:val="32"/>
+                                <w:szCs w:val="32"/>
+                              </w:rPr>
+                              <w:t>why</w:t>
+                            </w:r>
+                            <w:proofErr w:type="spellEnd"/>
+                            <w:r>
+                              <w:rPr>
+                                <w:rFonts w:ascii="Comic Sans MS" w:hAnsi="Comic Sans MS"/>
+                                <w:b/>
+                                <w:sz w:val="32"/>
+                                <w:szCs w:val="32"/>
+                              </w:rPr>
+                              <w:t xml:space="preserve">, </w:t>
+                            </w:r>
+                            <w:proofErr w:type="spellStart"/>
+                            <w:r>
+                              <w:rPr>
+                                <w:rFonts w:ascii="Comic Sans MS" w:hAnsi="Comic Sans MS"/>
+                                <w:b/>
+                                <w:sz w:val="32"/>
+                                <w:szCs w:val="32"/>
+                              </w:rPr>
+                              <w:t>and</w:t>
+                            </w:r>
+                            <w:proofErr w:type="spellEnd"/>
+                            <w:r>
+                              <w:rPr>
+                                <w:rFonts w:ascii="Comic Sans MS" w:hAnsi="Comic Sans MS"/>
+                                <w:b/>
+                                <w:sz w:val="32"/>
+                                <w:szCs w:val="32"/>
+                              </w:rPr>
+                              <w:t xml:space="preserve"> </w:t>
+                            </w:r>
+                            <w:proofErr w:type="spellStart"/>
+                            <w:r>
+                              <w:rPr>
+                                <w:rFonts w:ascii="Comic Sans MS" w:hAnsi="Comic Sans MS"/>
+                                <w:b/>
+                                <w:sz w:val="32"/>
+                                <w:szCs w:val="32"/>
+                              </w:rPr>
+                              <w:t>compare</w:t>
+                            </w:r>
+                            <w:proofErr w:type="spellEnd"/>
+                            <w:r>
+                              <w:rPr>
+                                <w:rFonts w:ascii="Comic Sans MS" w:hAnsi="Comic Sans MS"/>
+                                <w:b/>
+                                <w:sz w:val="32"/>
+                                <w:szCs w:val="32"/>
+                              </w:rPr>
+                              <w:t xml:space="preserve"> </w:t>
+                            </w:r>
+                            <w:proofErr w:type="spellStart"/>
+                            <w:r>
+                              <w:rPr>
+                                <w:rFonts w:ascii="Comic Sans MS" w:hAnsi="Comic Sans MS"/>
+                                <w:b/>
+                                <w:sz w:val="32"/>
+                                <w:szCs w:val="32"/>
+                              </w:rPr>
+                              <w:t>it</w:t>
+                            </w:r>
+                            <w:proofErr w:type="spellEnd"/>
+                            <w:r>
+                              <w:rPr>
+                                <w:rFonts w:ascii="Comic Sans MS" w:hAnsi="Comic Sans MS"/>
+                                <w:b/>
+                                <w:sz w:val="32"/>
+                                <w:szCs w:val="32"/>
+                              </w:rPr>
+                              <w:t xml:space="preserve"> </w:t>
+                            </w:r>
+                            <w:proofErr w:type="spellStart"/>
+                            <w:r>
+                              <w:rPr>
+                                <w:rFonts w:ascii="Comic Sans MS" w:hAnsi="Comic Sans MS"/>
+                                <w:b/>
+                                <w:sz w:val="32"/>
+                                <w:szCs w:val="32"/>
+                              </w:rPr>
+                              <w:t>with</w:t>
+                            </w:r>
+                            <w:proofErr w:type="spellEnd"/>
+                            <w:r>
+                              <w:rPr>
+                                <w:rFonts w:ascii="Comic Sans MS" w:hAnsi="Comic Sans MS"/>
+                                <w:b/>
+                                <w:sz w:val="32"/>
+                                <w:szCs w:val="32"/>
+                              </w:rPr>
+                              <w:t xml:space="preserve"> </w:t>
+                            </w:r>
+                            <w:proofErr w:type="spellStart"/>
+                            <w:r>
+                              <w:rPr>
+                                <w:rFonts w:ascii="Comic Sans MS" w:hAnsi="Comic Sans MS"/>
+                                <w:b/>
+                                <w:sz w:val="32"/>
+                                <w:szCs w:val="32"/>
+                              </w:rPr>
+                              <w:t>your</w:t>
+                            </w:r>
+                            <w:proofErr w:type="spellEnd"/>
+                            <w:r>
+                              <w:rPr>
+                                <w:rFonts w:ascii="Comic Sans MS" w:hAnsi="Comic Sans MS"/>
+                                <w:b/>
+                                <w:sz w:val="32"/>
+                                <w:szCs w:val="32"/>
+                              </w:rPr>
+                              <w:t xml:space="preserve"> </w:t>
+                            </w:r>
+                            <w:proofErr w:type="spellStart"/>
+                            <w:r>
+                              <w:rPr>
+                                <w:rFonts w:ascii="Comic Sans MS" w:hAnsi="Comic Sans MS"/>
+                                <w:b/>
+                                <w:sz w:val="32"/>
+                                <w:szCs w:val="32"/>
+                              </w:rPr>
+                              <w:t>neighbour</w:t>
+                            </w:r>
+                            <w:proofErr w:type="spellEnd"/>
+                            <w:r>
+                              <w:rPr>
+                                <w:rFonts w:ascii="Comic Sans MS" w:hAnsi="Comic Sans MS"/>
+                                <w:b/>
+                                <w:sz w:val="32"/>
+                                <w:szCs w:val="32"/>
+                              </w:rPr>
                               <w:t>.</w:t>
                             </w:r>
-                            <w:bookmarkStart w:id="0" w:name="_GoBack"/>
-                            <w:bookmarkEnd w:id="0"/>
                           </w:p>
                         </w:txbxContent>
                       </wps:txbx>
@@ -124,11 +1220,7 @@
           </mc:Choice>
           <mc:Fallback>
             <w:pict>
-              <v:shapetype w14:anchorId="48E2911C" id="_x0000_t202" coordsize="21600,21600" o:spt="202" path="m0,0l0,21600,21600,21600,21600,0xe">
-                <v:stroke joinstyle="miter"/>
-                <v:path gradientshapeok="t" o:connecttype="rect"/>
-              </v:shapetype>
-              <v:shape id="Tekstvak 2" o:spid="_x0000_s1026" type="#_x0000_t202" style="position:absolute;margin-left:280.3pt;margin-top:368.9pt;width:354.55pt;height:109.45pt;z-index:251651072;visibility:visible;mso-wrap-style:square;mso-height-percent:0;mso-wrap-distance-left:9pt;mso-wrap-distance-top:0;mso-wrap-distance-right:9pt;mso-wrap-distance-bottom:0;mso-position-horizontal:absolute;mso-position-horizontal-relative:text;mso-position-vertical:absolute;mso-position-vertical-relative:text;mso-height-percent:0;mso-height-relative:margin;v-text-anchor:top" o:gfxdata="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" filled="f" stroked="f">
+              <v:shape w14:anchorId="48E2911C" id="_x0000_s1028" type="#_x0000_t202" style="position:absolute;margin-left:280.3pt;margin-top:368.9pt;width:354.55pt;height:109.45pt;z-index:251651072;visibility:visible;mso-wrap-style:square;mso-height-percent:0;mso-wrap-distance-left:9pt;mso-wrap-distance-top:0;mso-wrap-distance-right:9pt;mso-wrap-distance-bottom:0;mso-position-horizontal:absolute;mso-position-horizontal-relative:text;mso-position-vertical:absolute;mso-position-vertical-relative:text;mso-height-percent:0;mso-height-relative:margin;v-text-anchor:top" o:gfxdata="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" filled="f" stroked="f">
                 <v:textbox>
                   <w:txbxContent>
                     <w:p>
@@ -141,6 +1233,7 @@
                           <w:szCs w:val="32"/>
                         </w:rPr>
                       </w:pPr>
+                      <w:proofErr w:type="spellStart"/>
                       <w:r>
                         <w:rPr>
                           <w:rFonts w:ascii="Comic Sans MS" w:hAnsi="Comic Sans MS"/>
@@ -148,8 +1241,9 @@
                           <w:sz w:val="32"/>
                           <w:szCs w:val="32"/>
                         </w:rPr>
-                        <w:t>Met wie ben je het een</w:t>
-                      </w:r>
+                        <w:t>Who</w:t>
+                      </w:r>
+                      <w:proofErr w:type="spellEnd"/>
                       <w:r>
                         <w:rPr>
                           <w:rFonts w:ascii="Comic Sans MS" w:hAnsi="Comic Sans MS"/>
@@ -157,8 +1251,9 @@
                           <w:sz w:val="32"/>
                           <w:szCs w:val="32"/>
                         </w:rPr>
-                        <w:t>s?</w:t>
-                      </w:r>
+                        <w:t xml:space="preserve"> do </w:t>
+                      </w:r>
+                      <w:proofErr w:type="spellStart"/>
                       <w:r>
                         <w:rPr>
                           <w:rFonts w:ascii="Comic Sans MS" w:hAnsi="Comic Sans MS"/>
@@ -166,8 +1261,57 @@
                           <w:sz w:val="32"/>
                           <w:szCs w:val="32"/>
                         </w:rPr>
+                        <w:t>you</w:t>
+                      </w:r>
+                      <w:proofErr w:type="spellEnd"/>
+                      <w:r>
+                        <w:rPr>
+                          <w:rFonts w:ascii="Comic Sans MS" w:hAnsi="Comic Sans MS"/>
+                          <w:b/>
+                          <w:sz w:val="32"/>
+                          <w:szCs w:val="32"/>
+                        </w:rPr>
+                        <w:t xml:space="preserve"> </w:t>
+                      </w:r>
+                      <w:proofErr w:type="spellStart"/>
+                      <w:r>
+                        <w:rPr>
+                          <w:rFonts w:ascii="Comic Sans MS" w:hAnsi="Comic Sans MS"/>
+                          <w:b/>
+                          <w:sz w:val="32"/>
+                          <w:szCs w:val="32"/>
+                        </w:rPr>
+                        <w:t>agree</w:t>
+                      </w:r>
+                      <w:proofErr w:type="spellEnd"/>
+                      <w:r>
+                        <w:rPr>
+                          <w:rFonts w:ascii="Comic Sans MS" w:hAnsi="Comic Sans MS"/>
+                          <w:b/>
+                          <w:sz w:val="32"/>
+                          <w:szCs w:val="32"/>
+                        </w:rPr>
+                        <w:t xml:space="preserve"> </w:t>
+                      </w:r>
+                      <w:proofErr w:type="spellStart"/>
+                      <w:r>
+                        <w:rPr>
+                          <w:rFonts w:ascii="Comic Sans MS" w:hAnsi="Comic Sans MS"/>
+                          <w:b/>
+                          <w:sz w:val="32"/>
+                          <w:szCs w:val="32"/>
+                        </w:rPr>
+                        <w:t>with?</w:t>
+                      </w:r>
+                      <w:proofErr w:type="spellEnd"/>
+                      <w:r>
+                        <w:rPr>
+                          <w:rFonts w:ascii="Comic Sans MS" w:hAnsi="Comic Sans MS"/>
+                          <w:b/>
+                          <w:sz w:val="32"/>
+                          <w:szCs w:val="32"/>
+                        </w:rPr>
                         <w:br/>
-                        <w:t>Schrijf je mening op, zet er</w:t>
                       </w:r>
                       <w:r>
                         <w:rPr>
@@ -176,8 +1320,9 @@
                           <w:sz w:val="32"/>
                           <w:szCs w:val="32"/>
                         </w:rPr>
-                        <w:t>bij waarom je dat denkt en vergelijk met je buur</w:t>
-                      </w:r>
+                        <w:t xml:space="preserve">Write down </w:t>
+                      </w:r>
+                      <w:proofErr w:type="spellStart"/>
                       <w:r>
                         <w:rPr>
                           <w:rFonts w:ascii="Comic Sans MS" w:hAnsi="Comic Sans MS"/>
@@ -185,10 +1330,218 @@
                           <w:sz w:val="32"/>
                           <w:szCs w:val="32"/>
                         </w:rPr>
+                        <w:t>what</w:t>
+                      </w:r>
+                      <w:proofErr w:type="spellEnd"/>
+                      <w:r>
+                        <w:rPr>
+                          <w:rFonts w:ascii="Comic Sans MS" w:hAnsi="Comic Sans MS"/>
+                          <w:b/>
+                          <w:sz w:val="32"/>
+                          <w:szCs w:val="32"/>
+                        </w:rPr>
+                        <w:t xml:space="preserve"> </w:t>
+                      </w:r>
+                      <w:proofErr w:type="spellStart"/>
+                      <w:r>
+                        <w:rPr>
+                          <w:rFonts w:ascii="Comic Sans MS" w:hAnsi="Comic Sans MS"/>
+                          <w:b/>
+                          <w:sz w:val="32"/>
+                          <w:szCs w:val="32"/>
+                        </w:rPr>
+                        <w:t>you</w:t>
+                      </w:r>
+                      <w:proofErr w:type="spellEnd"/>
+                      <w:r>
+                        <w:rPr>
+                          <w:rFonts w:ascii="Comic Sans MS" w:hAnsi="Comic Sans MS"/>
+                          <w:b/>
+                          <w:sz w:val="32"/>
+                          <w:szCs w:val="32"/>
+                        </w:rPr>
+                        <w:t xml:space="preserve"> </w:t>
+                      </w:r>
+                      <w:proofErr w:type="spellStart"/>
+                      <w:r>
+                        <w:rPr>
+                          <w:rFonts w:ascii="Comic Sans MS" w:hAnsi="Comic Sans MS"/>
+                          <w:b/>
+                          <w:sz w:val="32"/>
+                          <w:szCs w:val="32"/>
+                        </w:rPr>
+                        <w:t>think</w:t>
+                      </w:r>
+                      <w:proofErr w:type="spellEnd"/>
+                      <w:r>
+                        <w:rPr>
+                          <w:rFonts w:ascii="Comic Sans MS" w:hAnsi="Comic Sans MS"/>
+                          <w:b/>
+                          <w:sz w:val="32"/>
+                          <w:szCs w:val="32"/>
+                        </w:rPr>
+                        <w:t xml:space="preserve"> </w:t>
+                      </w:r>
+                      <w:proofErr w:type="spellStart"/>
+                      <w:r>
+                        <w:rPr>
+                          <w:rFonts w:ascii="Comic Sans MS" w:hAnsi="Comic Sans MS"/>
+                          <w:b/>
+                          <w:sz w:val="32"/>
+                          <w:szCs w:val="32"/>
+                        </w:rPr>
+                        <w:t>and</w:t>
+                      </w:r>
+                      <w:proofErr w:type="spellEnd"/>
+                      <w:r>
+                        <w:rPr>
+                          <w:rFonts w:ascii="Comic Sans MS" w:hAnsi="Comic Sans MS"/>
+                          <w:b/>
+                          <w:sz w:val="32"/>
+                          <w:szCs w:val="32"/>
+                        </w:rPr>
+                        <w:t xml:space="preserve"> </w:t>
+                      </w:r>
+                      <w:proofErr w:type="spellStart"/>
+                      <w:r>
+                        <w:rPr>
+                          <w:rFonts w:ascii="Comic Sans MS" w:hAnsi="Comic Sans MS"/>
+                          <w:b/>
+                          <w:sz w:val="32"/>
+                          <w:szCs w:val="32"/>
+                        </w:rPr>
+                        <w:t>why</w:t>
+                      </w:r>
+                      <w:proofErr w:type="spellEnd"/>
+                      <w:r>
+                        <w:rPr>
+                          <w:rFonts w:ascii="Comic Sans MS" w:hAnsi="Comic Sans MS"/>
+                          <w:b/>
+                          <w:sz w:val="32"/>
+                          <w:szCs w:val="32"/>
+                        </w:rPr>
+                        <w:t xml:space="preserve">, </w:t>
+                      </w:r>
+                      <w:proofErr w:type="spellStart"/>
+                      <w:r>
+                        <w:rPr>
+                          <w:rFonts w:ascii="Comic Sans MS" w:hAnsi="Comic Sans MS"/>
+                          <w:b/>
+                          <w:sz w:val="32"/>
+                          <w:szCs w:val="32"/>
+                        </w:rPr>
+                        <w:t>and</w:t>
+                      </w:r>
+                      <w:proofErr w:type="spellEnd"/>
+                      <w:r>
+                        <w:rPr>
+                          <w:rFonts w:ascii="Comic Sans MS" w:hAnsi="Comic Sans MS"/>
+                          <w:b/>
+                          <w:sz w:val="32"/>
+                          <w:szCs w:val="32"/>
+                        </w:rPr>
+                        <w:t xml:space="preserve"> </w:t>
+                      </w:r>
+                      <w:proofErr w:type="spellStart"/>
+                      <w:r>
+                        <w:rPr>
+                          <w:rFonts w:ascii="Comic Sans MS" w:hAnsi="Comic Sans MS"/>
+                          <w:b/>
+                          <w:sz w:val="32"/>
+                          <w:szCs w:val="32"/>
+                        </w:rPr>
+                        <w:t>compare</w:t>
+                      </w:r>
+                      <w:proofErr w:type="spellEnd"/>
+                      <w:r>
+                        <w:rPr>
+                          <w:rFonts w:ascii="Comic Sans MS" w:hAnsi="Comic Sans MS"/>
+                          <w:b/>
+                          <w:sz w:val="32"/>
+                          <w:szCs w:val="32"/>
+                        </w:rPr>
+                        <w:t xml:space="preserve"> </w:t>
+                      </w:r>
+                      <w:proofErr w:type="spellStart"/>
+                      <w:r>
+                        <w:rPr>
+                          <w:rFonts w:ascii="Comic Sans MS" w:hAnsi="Comic Sans MS"/>
+                          <w:b/>
+                          <w:sz w:val="32"/>
+                          <w:szCs w:val="32"/>
+                        </w:rPr>
+                        <w:t>it</w:t>
+                      </w:r>
+                      <w:proofErr w:type="spellEnd"/>
+                      <w:r>
+                        <w:rPr>
+                          <w:rFonts w:ascii="Comic Sans MS" w:hAnsi="Comic Sans MS"/>
+                          <w:b/>
+                          <w:sz w:val="32"/>
+                          <w:szCs w:val="32"/>
+                        </w:rPr>
+                        <w:t xml:space="preserve"> </w:t>
+                      </w:r>
+                      <w:proofErr w:type="spellStart"/>
+                      <w:r>
+                        <w:rPr>
+                          <w:rFonts w:ascii="Comic Sans MS" w:hAnsi="Comic Sans MS"/>
+                          <w:b/>
+                          <w:sz w:val="32"/>
+                          <w:szCs w:val="32"/>
+                        </w:rPr>
+                        <w:t>with</w:t>
+                      </w:r>
+                      <w:proofErr w:type="spellEnd"/>
+                      <w:r>
+                        <w:rPr>
+                          <w:rFonts w:ascii="Comic Sans MS" w:hAnsi="Comic Sans MS"/>
+                          <w:b/>
+                          <w:sz w:val="32"/>
+                          <w:szCs w:val="32"/>
+                        </w:rPr>
+                        <w:t xml:space="preserve"> </w:t>
+                      </w:r>
+                      <w:proofErr w:type="spellStart"/>
+                      <w:r>
+                        <w:rPr>
+                          <w:rFonts w:ascii="Comic Sans MS" w:hAnsi="Comic Sans MS"/>
+                          <w:b/>
+                          <w:sz w:val="32"/>
+                          <w:szCs w:val="32"/>
+                        </w:rPr>
+                        <w:t>your</w:t>
+                      </w:r>
+                      <w:proofErr w:type="spellEnd"/>
+                      <w:r>
+                        <w:rPr>
+                          <w:rFonts w:ascii="Comic Sans MS" w:hAnsi="Comic Sans MS"/>
+                          <w:b/>
+                          <w:sz w:val="32"/>
+                          <w:szCs w:val="32"/>
+                        </w:rPr>
+                        <w:t xml:space="preserve"> </w:t>
+                      </w:r>
+                      <w:proofErr w:type="spellStart"/>
+                      <w:r>
+                        <w:rPr>
+                          <w:rFonts w:ascii="Comic Sans MS" w:hAnsi="Comic Sans MS"/>
+                          <w:b/>
+                          <w:sz w:val="32"/>
+                          <w:szCs w:val="32"/>
+                        </w:rPr>
+                        <w:t>neighbour</w:t>
+                      </w:r>
+                      <w:proofErr w:type="spellEnd"/>
+                      <w:r>
+                        <w:rPr>
+                          <w:rFonts w:ascii="Comic Sans MS" w:hAnsi="Comic Sans MS"/>
+                          <w:b/>
+                          <w:sz w:val="32"/>
+                          <w:szCs w:val="32"/>
+                        </w:rPr>
                         <w:t>.</w:t>
                       </w:r>
-                      <w:bookmarkStart w:id="1" w:name="_GoBack"/>
-                      <w:bookmarkEnd w:id="1"/>
                     </w:p>
                   </w:txbxContent>
                 </v:textbox>
@@ -313,7 +1666,7 @@
               </wp:anchor>
             </w:drawing>
           </mc:Choice>
-          <mc:Fallback>
+          <mc:Fallback xmlns:mv="urn:schemas-microsoft-com:mac:vml" xmlns:mo="http://schemas.microsoft.com/office/mac/office/2008/main">
             <w:pict>
               <v:line w14:anchorId="3FA2190A" id="Rechte verbindingslijn 237" o:spid="_x0000_s1026" style="position:absolute;flip:y;z-index:251658240;visibility:visible;mso-wrap-style:square;mso-width-percent:0;mso-wrap-distance-left:9pt;mso-wrap-distance-top:0;mso-wrap-distance-right:9pt;mso-wrap-distance-bottom:0;mso-position-horizontal:absolute;mso-position-horizontal-relative:text;mso-position-vertical:absolute;mso-position-vertical-relative:text;mso-width-percent:0;mso-width-relative:margin" from="30.25pt,334.45pt" to="104.9pt,335.45pt" o:gfxdata="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" strokecolor="windowText" strokeweight="1.5pt">
                 <v:stroke joinstyle="miter"/>
@@ -396,7 +1749,7 @@
         <mc:AlternateContent>
           <mc:Choice Requires="wps">
             <w:drawing>
-              <wp:anchor distT="0" distB="0" distL="114300" distR="114300" simplePos="0" relativeHeight="251659264" behindDoc="0" locked="0" layoutInCell="1" allowOverlap="1" wp14:anchorId="51B8359A" wp14:editId="22ED2F9C">
+              <wp:anchor distT="0" distB="0" distL="114300" distR="114300" simplePos="0" relativeHeight="251659264" behindDoc="0" locked="0" layoutInCell="1" allowOverlap="1" wp14:anchorId="51B8359A" wp14:editId="1645D44A">
                 <wp:simplePos x="0" y="0"/>
                 <wp:positionH relativeFrom="column">
                   <wp:posOffset>626110</wp:posOffset>
@@ -446,7 +1799,7 @@
           </mc:Choice>
           <mc:Fallback>
             <w:pict>
-              <v:line w14:anchorId="2F7C6E2C" id="Rechte verbindingslijn 238" o:spid="_x0000_s1026" style="position:absolute;z-index:251659264;visibility:visible;mso-wrap-style:square;mso-width-percent:0;mso-height-percent:0;mso-wrap-distance-left:9pt;mso-wrap-distance-top:0;mso-wrap-distance-right:9pt;mso-wrap-distance-bottom:0;mso-position-horizontal:absolute;mso-position-horizontal-relative:text;mso-position-vertical:absolute;mso-position-vertical-relative:text;mso-width-percent:0;mso-height-percent:0;mso-width-relative:margin;mso-height-relative:margin" from="49.3pt,336.6pt" to="54.45pt,378.15pt" o:gfxdata="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" strokecolor="windowText" strokeweight="1.5pt">
+              <v:line w14:anchorId="37339CA4" id="Rechte verbindingslijn 238" o:spid="_x0000_s1026" style="position:absolute;z-index:251659264;visibility:visible;mso-wrap-style:square;mso-width-percent:0;mso-height-percent:0;mso-wrap-distance-left:9pt;mso-wrap-distance-top:0;mso-wrap-distance-right:9pt;mso-wrap-distance-bottom:0;mso-position-horizontal:absolute;mso-position-horizontal-relative:text;mso-position-vertical:absolute;mso-position-vertical-relative:text;mso-width-percent:0;mso-height-percent:0;mso-width-relative:margin;mso-height-relative:margin" from="49.3pt,336.6pt" to="54.45pt,378.15pt" o:gfxdata="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" strokecolor="windowText" strokeweight="1.5pt">
                 <v:stroke joinstyle="miter"/>
               </v:line>
             </w:pict>
@@ -460,137 +1813,7 @@
         <mc:AlternateContent>
           <mc:Choice Requires="wps">
             <w:drawing>
-              <wp:anchor distT="0" distB="0" distL="114300" distR="114300" simplePos="0" relativeHeight="251649024" behindDoc="0" locked="0" layoutInCell="1" allowOverlap="1" wp14:anchorId="00484546" wp14:editId="6F963A7C">
-                <wp:simplePos x="0" y="0"/>
-                <wp:positionH relativeFrom="column">
-                  <wp:posOffset>-620395</wp:posOffset>
-                </wp:positionH>
-                <wp:positionV relativeFrom="paragraph">
-                  <wp:posOffset>3559468</wp:posOffset>
-                </wp:positionV>
-                <wp:extent cx="3174365" cy="728345"/>
-                <wp:effectExtent l="0" t="0" r="0" b="8255"/>
-                <wp:wrapNone/>
-                <wp:docPr id="9" name="Tekstvak 2"/>
-                <wp:cNvGraphicFramePr>
-                  <a:graphicFrameLocks xmlns:a="http://schemas.openxmlformats.org/drawingml/2006/main"/>
-                </wp:cNvGraphicFramePr>
-                <a:graphic xmlns:a="http://schemas.openxmlformats.org/drawingml/2006/main">
-                  <a:graphicData uri="http://schemas.microsoft.com/office/word/2010/wordprocessingShape">
-                    <wps:wsp>
-                      <wps:cNvSpPr txBox="1">
-                        <a:spLocks noChangeArrowheads="1"/>
-                      </wps:cNvSpPr>
-                      <wps:spPr bwMode="auto">
-                        <a:xfrm>
-                          <a:off x="0" y="0"/>
-                          <a:ext cx="3174365" cy="728345"/>
-                        </a:xfrm>
-                        <a:prstGeom prst="rect">
-                          <a:avLst/>
-                        </a:prstGeom>
-                        <a:noFill/>
-                        <a:ln w="9525">
-                          <a:noFill/>
-                          <a:miter lim="800000"/>
-                          <a:headEnd/>
-                          <a:tailEnd/>
-                        </a:ln>
-                      </wps:spPr>
-                      <wps:txbx>
-                        <w:txbxContent>
-                          <w:p>
-                            <w:pPr>
-                              <w:spacing w:after="0" w:line="240" w:lineRule="auto"/>
-                              <w:jc w:val="center"/>
-                              <w:textAlignment w:val="baseline"/>
-                              <w:rPr>
-                                <w:rFonts w:ascii="Comic Sans MS" w:eastAsia="Times New Roman" w:hAnsi="Comic Sans MS" w:cs="Times New Roman"/>
-                                <w:sz w:val="32"/>
-                                <w:szCs w:val="32"/>
-                              </w:rPr>
-                            </w:pPr>
-                            <w:r>
-                              <w:rPr>
-                                <w:rFonts w:ascii="Comic Sans MS" w:eastAsia="Times New Roman" w:hAnsi="Comic Sans MS" w:cs="Times New Roman"/>
-                                <w:sz w:val="32"/>
-                                <w:szCs w:val="32"/>
-                              </w:rPr>
-                              <w:t xml:space="preserve">Je moet de temperatuur ook op een tweede plaats meten. </w:t>
-                            </w:r>
-                          </w:p>
-                          <w:p>
-                            <w:pPr>
-                              <w:jc w:val="center"/>
-                              <w:rPr>
-                                <w:sz w:val="32"/>
-                                <w:szCs w:val="32"/>
-                              </w:rPr>
-                            </w:pPr>
-                          </w:p>
-                        </w:txbxContent>
-                      </wps:txbx>
-                      <wps:bodyPr rot="0" vert="horz" wrap="square" lIns="91440" tIns="45720" rIns="91440" bIns="45720" anchor="t" anchorCtr="0">
-                        <a:noAutofit/>
-                      </wps:bodyPr>
-                    </wps:wsp>
-                  </a:graphicData>
-                </a:graphic>
-                <wp14:sizeRelV relativeFrom="margin">
-                  <wp14:pctHeight>0</wp14:pctHeight>
-                </wp14:sizeRelV>
-              </wp:anchor>
-            </w:drawing>
-          </mc:Choice>
-          <mc:Fallback>
-            <w:pict>
-              <v:shape w14:anchorId="00484546" id="_x0000_s1027" type="#_x0000_t202" style="position:absolute;margin-left:-48.85pt;margin-top:280.25pt;width:249.95pt;height:57.35pt;z-index:251649024;visibility:visible;mso-wrap-style:square;mso-height-percent:0;mso-wrap-distance-left:9pt;mso-wrap-distance-top:0;mso-wrap-distance-right:9pt;mso-wrap-distance-bottom:0;mso-position-horizontal:absolute;mso-position-horizontal-relative:text;mso-position-vertical:absolute;mso-position-vertical-relative:text;mso-height-percent:0;mso-height-relative:margin;v-text-anchor:top" o:gfxdata="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" filled="f" stroked="f">
-                <v:textbox>
-                  <w:txbxContent>
-                    <w:p>
-                      <w:pPr>
-                        <w:spacing w:after="0" w:line="240" w:lineRule="auto"/>
-                        <w:jc w:val="center"/>
-                        <w:textAlignment w:val="baseline"/>
-                        <w:rPr>
-                          <w:rFonts w:ascii="Comic Sans MS" w:eastAsia="Times New Roman" w:hAnsi="Comic Sans MS" w:cs="Times New Roman"/>
-                          <w:sz w:val="32"/>
-                          <w:szCs w:val="32"/>
-                        </w:rPr>
-                      </w:pPr>
-                      <w:r>
-                        <w:rPr>
-                          <w:rFonts w:ascii="Comic Sans MS" w:eastAsia="Times New Roman" w:hAnsi="Comic Sans MS" w:cs="Times New Roman"/>
-                          <w:sz w:val="32"/>
-                          <w:szCs w:val="32"/>
-                        </w:rPr>
-                        <w:t xml:space="preserve">Je moet de temperatuur ook op een tweede plaats meten. </w:t>
-                      </w:r>
-                    </w:p>
-                    <w:p>
-                      <w:pPr>
-                        <w:jc w:val="center"/>
-                        <w:rPr>
-                          <w:sz w:val="32"/>
-                          <w:szCs w:val="32"/>
-                        </w:rPr>
-                      </w:pPr>
-                    </w:p>
-                  </w:txbxContent>
-                </v:textbox>
-              </v:shape>
-            </w:pict>
-          </mc:Fallback>
-        </mc:AlternateContent>
-      </w:r>
-      <w:r>
-        <w:rPr>
-          <w:noProof/>
-        </w:rPr>
-        <mc:AlternateContent>
-          <mc:Choice Requires="wps">
-            <w:drawing>
-              <wp:anchor distT="0" distB="0" distL="114300" distR="114300" simplePos="0" relativeHeight="251648000" behindDoc="0" locked="0" layoutInCell="1" allowOverlap="1" wp14:anchorId="714E9FC1" wp14:editId="7053AF50">
+              <wp:anchor distT="0" distB="0" distL="114300" distR="114300" simplePos="0" relativeHeight="251648000" behindDoc="0" locked="0" layoutInCell="1" allowOverlap="1" wp14:anchorId="714E9FC1" wp14:editId="600B8A72">
                 <wp:simplePos x="0" y="0"/>
                 <wp:positionH relativeFrom="column">
                   <wp:posOffset>-847774</wp:posOffset>
@@ -631,11 +1854,8 @@
                         <w:txbxContent>
                           <w:p>
                             <w:pPr>
-                              <w:spacing w:after="0" w:line="240" w:lineRule="auto"/>
                               <w:jc w:val="center"/>
-                              <w:textAlignment w:val="baseline"/>
-                              <w:rPr>
-                                <w:rFonts w:ascii="Comic Sans MS" w:eastAsia="Times New Roman" w:hAnsi="Comic Sans MS" w:cs="Times New Roman"/>
+                              <w:rPr>
                                 <w:sz w:val="32"/>
                                 <w:szCs w:val="32"/>
                               </w:rPr>
@@ -646,17 +1866,170 @@
                                 <w:sz w:val="32"/>
                                 <w:szCs w:val="32"/>
                               </w:rPr>
-                              <w:t xml:space="preserve">We weten nu zeker dat het ijsklontje de temperatuurdaling veroorzaakt. </w:t>
-                            </w:r>
-                          </w:p>
-                          <w:p>
-                            <w:pPr>
-                              <w:jc w:val="center"/>
-                              <w:rPr>
-                                <w:sz w:val="32"/>
-                                <w:szCs w:val="32"/>
-                              </w:rPr>
-                            </w:pPr>
+                              <w:t xml:space="preserve">We are </w:t>
+                            </w:r>
+                            <w:proofErr w:type="spellStart"/>
+                            <w:r>
+                              <w:rPr>
+                                <w:rFonts w:ascii="Comic Sans MS" w:eastAsia="Times New Roman" w:hAnsi="Comic Sans MS" w:cs="Times New Roman"/>
+                                <w:sz w:val="32"/>
+                                <w:szCs w:val="32"/>
+                              </w:rPr>
+                              <w:t>certain</w:t>
+                            </w:r>
+                            <w:proofErr w:type="spellEnd"/>
+                            <w:r>
+                              <w:rPr>
+                                <w:rFonts w:ascii="Comic Sans MS" w:eastAsia="Times New Roman" w:hAnsi="Comic Sans MS" w:cs="Times New Roman"/>
+                                <w:sz w:val="32"/>
+                                <w:szCs w:val="32"/>
+                              </w:rPr>
+                              <w:t xml:space="preserve"> </w:t>
+                            </w:r>
+                            <w:proofErr w:type="spellStart"/>
+                            <w:r>
+                              <w:rPr>
+                                <w:rFonts w:ascii="Comic Sans MS" w:eastAsia="Times New Roman" w:hAnsi="Comic Sans MS" w:cs="Times New Roman"/>
+                                <w:sz w:val="32"/>
+                                <w:szCs w:val="32"/>
+                              </w:rPr>
+                              <w:t>that</w:t>
+                            </w:r>
+                            <w:proofErr w:type="spellEnd"/>
+                            <w:r>
+                              <w:rPr>
+                                <w:rFonts w:ascii="Comic Sans MS" w:eastAsia="Times New Roman" w:hAnsi="Comic Sans MS" w:cs="Times New Roman"/>
+                                <w:sz w:val="32"/>
+                                <w:szCs w:val="32"/>
+                              </w:rPr>
+                              <w:t xml:space="preserve"> </w:t>
+                            </w:r>
+                            <w:proofErr w:type="spellStart"/>
+                            <w:r>
+                              <w:rPr>
+                                <w:rFonts w:ascii="Comic Sans MS" w:eastAsia="Times New Roman" w:hAnsi="Comic Sans MS" w:cs="Times New Roman"/>
+                                <w:sz w:val="32"/>
+                                <w:szCs w:val="32"/>
+                              </w:rPr>
+                              <w:t>the</w:t>
+                            </w:r>
+                            <w:proofErr w:type="spellEnd"/>
+                            <w:r>
+                              <w:rPr>
+                                <w:rFonts w:ascii="Comic Sans MS" w:eastAsia="Times New Roman" w:hAnsi="Comic Sans MS" w:cs="Times New Roman"/>
+                                <w:sz w:val="32"/>
+                                <w:szCs w:val="32"/>
+                              </w:rPr>
+                              <w:t xml:space="preserve"> ice </w:t>
+                            </w:r>
+                            <w:proofErr w:type="spellStart"/>
+                            <w:r>
+                              <w:rPr>
+                                <w:rFonts w:ascii="Comic Sans MS" w:eastAsia="Times New Roman" w:hAnsi="Comic Sans MS" w:cs="Times New Roman"/>
+                                <w:sz w:val="32"/>
+                                <w:szCs w:val="32"/>
+                              </w:rPr>
+                              <w:t>cube</w:t>
+                            </w:r>
+                            <w:proofErr w:type="spellEnd"/>
+                            <w:r>
+                              <w:rPr>
+                                <w:rFonts w:ascii="Comic Sans MS" w:eastAsia="Times New Roman" w:hAnsi="Comic Sans MS" w:cs="Times New Roman"/>
+                                <w:sz w:val="32"/>
+                                <w:szCs w:val="32"/>
+                              </w:rPr>
+                              <w:t xml:space="preserve"> is </w:t>
+                            </w:r>
+                            <w:proofErr w:type="spellStart"/>
+                            <w:r>
+                              <w:rPr>
+                                <w:rFonts w:ascii="Comic Sans MS" w:eastAsia="Times New Roman" w:hAnsi="Comic Sans MS" w:cs="Times New Roman"/>
+                                <w:sz w:val="32"/>
+                                <w:szCs w:val="32"/>
+                              </w:rPr>
+                              <w:t>the</w:t>
+                            </w:r>
+                            <w:proofErr w:type="spellEnd"/>
+                            <w:r>
+                              <w:rPr>
+                                <w:rFonts w:ascii="Comic Sans MS" w:eastAsia="Times New Roman" w:hAnsi="Comic Sans MS" w:cs="Times New Roman"/>
+                                <w:sz w:val="32"/>
+                                <w:szCs w:val="32"/>
+                              </w:rPr>
+                              <w:t xml:space="preserve"> </w:t>
+                            </w:r>
+                            <w:proofErr w:type="spellStart"/>
+                            <w:r>
+                              <w:rPr>
+                                <w:rFonts w:ascii="Comic Sans MS" w:eastAsia="Times New Roman" w:hAnsi="Comic Sans MS" w:cs="Times New Roman"/>
+                                <w:sz w:val="32"/>
+                                <w:szCs w:val="32"/>
+                              </w:rPr>
+                              <w:t>cause</w:t>
+                            </w:r>
+                            <w:proofErr w:type="spellEnd"/>
+                            <w:r>
+                              <w:rPr>
+                                <w:rFonts w:ascii="Comic Sans MS" w:eastAsia="Times New Roman" w:hAnsi="Comic Sans MS" w:cs="Times New Roman"/>
+                                <w:sz w:val="32"/>
+                                <w:szCs w:val="32"/>
+                              </w:rPr>
+                              <w:t xml:space="preserve"> of </w:t>
+                            </w:r>
+                            <w:proofErr w:type="spellStart"/>
+                            <w:r>
+                              <w:rPr>
+                                <w:rFonts w:ascii="Comic Sans MS" w:eastAsia="Times New Roman" w:hAnsi="Comic Sans MS" w:cs="Times New Roman"/>
+                                <w:sz w:val="32"/>
+                                <w:szCs w:val="32"/>
+                              </w:rPr>
+                              <w:t>the</w:t>
+                            </w:r>
+                            <w:proofErr w:type="spellEnd"/>
+                            <w:r>
+                              <w:rPr>
+                                <w:rFonts w:ascii="Comic Sans MS" w:eastAsia="Times New Roman" w:hAnsi="Comic Sans MS" w:cs="Times New Roman"/>
+                                <w:sz w:val="32"/>
+                                <w:szCs w:val="32"/>
+                              </w:rPr>
+                              <w:t xml:space="preserve"> </w:t>
+                            </w:r>
+                            <w:proofErr w:type="spellStart"/>
+                            <w:r>
+                              <w:rPr>
+                                <w:rFonts w:ascii="Comic Sans MS" w:eastAsia="Times New Roman" w:hAnsi="Comic Sans MS" w:cs="Times New Roman"/>
+                                <w:sz w:val="32"/>
+                                <w:szCs w:val="32"/>
+                              </w:rPr>
+                              <w:t>temperature</w:t>
+                            </w:r>
+                            <w:proofErr w:type="spellEnd"/>
+                            <w:r>
+                              <w:rPr>
+                                <w:rFonts w:ascii="Comic Sans MS" w:eastAsia="Times New Roman" w:hAnsi="Comic Sans MS" w:cs="Times New Roman"/>
+                                <w:sz w:val="32"/>
+                                <w:szCs w:val="32"/>
+                              </w:rPr>
+                              <w:t xml:space="preserve"> </w:t>
+                            </w:r>
+                            <w:proofErr w:type="spellStart"/>
+                            <w:r>
+                              <w:rPr>
+                                <w:rFonts w:ascii="Comic Sans MS" w:eastAsia="Times New Roman" w:hAnsi="Comic Sans MS" w:cs="Times New Roman"/>
+                                <w:sz w:val="32"/>
+                                <w:szCs w:val="32"/>
+                              </w:rPr>
+                              <w:t>decrease</w:t>
+                            </w:r>
+                            <w:proofErr w:type="spellEnd"/>
+                            <w:r>
+                              <w:rPr>
+                                <w:rFonts w:ascii="Comic Sans MS" w:eastAsia="Times New Roman" w:hAnsi="Comic Sans MS" w:cs="Times New Roman"/>
+                                <w:sz w:val="32"/>
+                                <w:szCs w:val="32"/>
+                              </w:rPr>
+                              <w:t>.</w:t>
+                            </w:r>
                           </w:p>
                         </w:txbxContent>
                       </wps:txbx>
@@ -677,16 +2050,13 @@
           </mc:Choice>
           <mc:Fallback>
             <w:pict>
-              <v:shape w14:anchorId="714E9FC1" id="_x0000_s1028" type="#_x0000_t202" style="position:absolute;margin-left:-66.75pt;margin-top:37pt;width:330.85pt;height:64.85pt;z-index:251648000;visibility:visible;mso-wrap-style:square;mso-width-percent:0;mso-height-percent:0;mso-wrap-distance-left:9pt;mso-wrap-distance-top:0;mso-wrap-distance-right:9pt;mso-wrap-distance-bottom:0;mso-position-horizontal:absolute;mso-position-horizontal-relative:text;mso-position-vertical:absolute;mso-position-vertical-relative:text;mso-width-percent:0;mso-height-percent:0;mso-width-relative:margin;mso-height-relative:margin;v-text-anchor:top" o:gfxdata="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" filled="f" stroked="f">
+              <v:shape w14:anchorId="714E9FC1" id="_x0000_s1029" type="#_x0000_t202" style="position:absolute;margin-left:-66.75pt;margin-top:37pt;width:330.85pt;height:64.85pt;z-index:251648000;visibility:visible;mso-wrap-style:square;mso-width-percent:0;mso-height-percent:0;mso-wrap-distance-left:9pt;mso-wrap-distance-top:0;mso-wrap-distance-right:9pt;mso-wrap-distance-bottom:0;mso-position-horizontal:absolute;mso-position-horizontal-relative:text;mso-position-vertical:absolute;mso-position-vertical-relative:text;mso-width-percent:0;mso-height-percent:0;mso-width-relative:margin;mso-height-relative:margin;v-text-anchor:top" o:gfxdata="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" filled="f" stroked="f">
                 <v:textbox>
                   <w:txbxContent>
                     <w:p>
                       <w:pPr>
-                        <w:spacing w:after="0" w:line="240" w:lineRule="auto"/>
                         <w:jc w:val="center"/>
-                        <w:textAlignment w:val="baseline"/>
-                        <w:rPr>
-                          <w:rFonts w:ascii="Comic Sans MS" w:eastAsia="Times New Roman" w:hAnsi="Comic Sans MS" w:cs="Times New Roman"/>
+                        <w:rPr>
                           <w:sz w:val="32"/>
                           <w:szCs w:val="32"/>
                         </w:rPr>
@@ -697,179 +2067,170 @@
                           <w:sz w:val="32"/>
                           <w:szCs w:val="32"/>
                         </w:rPr>
-                        <w:t xml:space="preserve">We weten nu zeker dat het ijsklontje de temperatuurdaling veroorzaakt. </w:t>
-                      </w:r>
-                    </w:p>
-                    <w:p>
-                      <w:pPr>
-                        <w:jc w:val="center"/>
-                        <w:rPr>
-                          <w:sz w:val="32"/>
-                          <w:szCs w:val="32"/>
-                        </w:rPr>
-                      </w:pPr>
-                    </w:p>
-                  </w:txbxContent>
-                </v:textbox>
-              </v:shape>
-            </w:pict>
-          </mc:Fallback>
-        </mc:AlternateContent>
-      </w:r>
-      <w:r>
-        <w:rPr>
-          <w:noProof/>
-        </w:rPr>
-        <mc:AlternateContent>
-          <mc:Choice Requires="wps">
-            <w:drawing>
-              <wp:anchor distT="0" distB="0" distL="114300" distR="114300" simplePos="0" relativeHeight="251650048" behindDoc="0" locked="0" layoutInCell="1" allowOverlap="1" wp14:anchorId="5579882C" wp14:editId="3269E06B">
-                <wp:simplePos x="0" y="0"/>
-                <wp:positionH relativeFrom="column">
-                  <wp:posOffset>4066540</wp:posOffset>
-                </wp:positionH>
-                <wp:positionV relativeFrom="paragraph">
-                  <wp:posOffset>450703</wp:posOffset>
-                </wp:positionV>
-                <wp:extent cx="5609199" cy="835660"/>
-                <wp:effectExtent l="0" t="0" r="0" b="2540"/>
-                <wp:wrapNone/>
-                <wp:docPr id="11" name="Tekstvak 2"/>
-                <wp:cNvGraphicFramePr>
-                  <a:graphicFrameLocks xmlns:a="http://schemas.openxmlformats.org/drawingml/2006/main"/>
-                </wp:cNvGraphicFramePr>
-                <a:graphic xmlns:a="http://schemas.openxmlformats.org/drawingml/2006/main">
-                  <a:graphicData uri="http://schemas.microsoft.com/office/word/2010/wordprocessingShape">
-                    <wps:wsp>
-                      <wps:cNvSpPr txBox="1">
-                        <a:spLocks noChangeArrowheads="1"/>
-                      </wps:cNvSpPr>
-                      <wps:spPr bwMode="auto">
-                        <a:xfrm>
-                          <a:off x="0" y="0"/>
-                          <a:ext cx="5609199" cy="835660"/>
-                        </a:xfrm>
-                        <a:prstGeom prst="rect">
-                          <a:avLst/>
-                        </a:prstGeom>
-                        <a:noFill/>
-                        <a:ln w="9525">
-                          <a:noFill/>
-                          <a:miter lim="800000"/>
-                          <a:headEnd/>
-                          <a:tailEnd/>
-                        </a:ln>
-                      </wps:spPr>
-                      <wps:txbx>
-                        <w:txbxContent>
-                          <w:p>
-                            <w:pPr>
-                              <w:spacing w:after="0" w:line="240" w:lineRule="auto"/>
-                              <w:jc w:val="center"/>
-                              <w:textAlignment w:val="baseline"/>
-                              <w:rPr>
-                                <w:rFonts w:ascii="Comic Sans MS" w:eastAsia="Times New Roman" w:hAnsi="Comic Sans MS" w:cs="Times New Roman"/>
-                                <w:sz w:val="32"/>
-                                <w:szCs w:val="32"/>
-                              </w:rPr>
-                            </w:pPr>
-                            <w:r>
-                              <w:rPr>
-                                <w:rFonts w:ascii="Comic Sans MS" w:eastAsia="Times New Roman" w:hAnsi="Comic Sans MS" w:cs="Times New Roman"/>
-                                <w:sz w:val="32"/>
-                                <w:szCs w:val="32"/>
-                              </w:rPr>
-                              <w:t>Plaats eerst de thermometer, en pas als die een constante temperatuur aanwijst, het ij</w:t>
-                            </w:r>
-                            <w:r>
-                              <w:rPr>
-                                <w:rFonts w:ascii="Comic Sans MS" w:eastAsia="Times New Roman" w:hAnsi="Comic Sans MS" w:cs="Times New Roman"/>
-                                <w:sz w:val="32"/>
-                                <w:szCs w:val="32"/>
-                              </w:rPr>
-                              <w:t>s</w:t>
-                            </w:r>
-                            <w:r>
-                              <w:rPr>
-                                <w:rFonts w:ascii="Comic Sans MS" w:eastAsia="Times New Roman" w:hAnsi="Comic Sans MS" w:cs="Times New Roman"/>
-                                <w:sz w:val="32"/>
-                                <w:szCs w:val="32"/>
-                              </w:rPr>
-                              <w:t xml:space="preserve">klontje. </w:t>
-                            </w:r>
-                          </w:p>
-                          <w:p>
-                            <w:pPr>
-                              <w:jc w:val="center"/>
-                              <w:rPr>
-                                <w:sz w:val="32"/>
-                                <w:szCs w:val="32"/>
-                              </w:rPr>
-                            </w:pPr>
-                          </w:p>
-                        </w:txbxContent>
-                      </wps:txbx>
-                      <wps:bodyPr rot="0" vert="horz" wrap="square" lIns="91440" tIns="45720" rIns="91440" bIns="45720" anchor="t" anchorCtr="0">
-                        <a:noAutofit/>
-                      </wps:bodyPr>
-                    </wps:wsp>
-                  </a:graphicData>
-                </a:graphic>
-                <wp14:sizeRelH relativeFrom="margin">
-                  <wp14:pctWidth>0</wp14:pctWidth>
-                </wp14:sizeRelH>
-              </wp:anchor>
-            </w:drawing>
-          </mc:Choice>
-          <mc:Fallback>
-            <w:pict>
-              <v:shape w14:anchorId="5579882C" id="_x0000_s1029" type="#_x0000_t202" style="position:absolute;margin-left:320.2pt;margin-top:35.5pt;width:441.65pt;height:65.8pt;z-index:251650048;visibility:visible;mso-wrap-style:square;mso-width-percent:0;mso-wrap-distance-left:9pt;mso-wrap-distance-top:0;mso-wrap-distance-right:9pt;mso-wrap-distance-bottom:0;mso-position-horizontal:absolute;mso-position-horizontal-relative:text;mso-position-vertical:absolute;mso-position-vertical-relative:text;mso-width-percent:0;mso-width-relative:margin;v-text-anchor:top" o:gfxdata="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" filled="f" stroked="f">
-                <v:textbox>
-                  <w:txbxContent>
-                    <w:p>
-                      <w:pPr>
-                        <w:spacing w:after="0" w:line="240" w:lineRule="auto"/>
-                        <w:jc w:val="center"/>
-                        <w:textAlignment w:val="baseline"/>
-                        <w:rPr>
-                          <w:rFonts w:ascii="Comic Sans MS" w:eastAsia="Times New Roman" w:hAnsi="Comic Sans MS" w:cs="Times New Roman"/>
-                          <w:sz w:val="32"/>
-                          <w:szCs w:val="32"/>
-                        </w:rPr>
-                      </w:pPr>
-                      <w:r>
-                        <w:rPr>
-                          <w:rFonts w:ascii="Comic Sans MS" w:eastAsia="Times New Roman" w:hAnsi="Comic Sans MS" w:cs="Times New Roman"/>
-                          <w:sz w:val="32"/>
-                          <w:szCs w:val="32"/>
-                        </w:rPr>
-                        <w:t>Plaats eerst de thermometer, en pas als die een constante temperatuur aanwijst, het ij</w:t>
-                      </w:r>
-                      <w:r>
-                        <w:rPr>
-                          <w:rFonts w:ascii="Comic Sans MS" w:eastAsia="Times New Roman" w:hAnsi="Comic Sans MS" w:cs="Times New Roman"/>
-                          <w:sz w:val="32"/>
-                          <w:szCs w:val="32"/>
-                        </w:rPr>
-                        <w:t>s</w:t>
-                      </w:r>
-                      <w:r>
-                        <w:rPr>
-                          <w:rFonts w:ascii="Comic Sans MS" w:eastAsia="Times New Roman" w:hAnsi="Comic Sans MS" w:cs="Times New Roman"/>
-                          <w:sz w:val="32"/>
-                          <w:szCs w:val="32"/>
-                        </w:rPr>
-                        <w:t xml:space="preserve">klontje. </w:t>
-                      </w:r>
-                    </w:p>
-                    <w:p>
-                      <w:pPr>
-                        <w:jc w:val="center"/>
-                        <w:rPr>
-                          <w:sz w:val="32"/>
-                          <w:szCs w:val="32"/>
-                        </w:rPr>
-                      </w:pPr>
+                        <w:t xml:space="preserve">We are </w:t>
+                      </w:r>
+                      <w:proofErr w:type="spellStart"/>
+                      <w:r>
+                        <w:rPr>
+                          <w:rFonts w:ascii="Comic Sans MS" w:eastAsia="Times New Roman" w:hAnsi="Comic Sans MS" w:cs="Times New Roman"/>
+                          <w:sz w:val="32"/>
+                          <w:szCs w:val="32"/>
+                        </w:rPr>
+                        <w:t>certain</w:t>
+                      </w:r>
+                      <w:proofErr w:type="spellEnd"/>
+                      <w:r>
+                        <w:rPr>
+                          <w:rFonts w:ascii="Comic Sans MS" w:eastAsia="Times New Roman" w:hAnsi="Comic Sans MS" w:cs="Times New Roman"/>
+                          <w:sz w:val="32"/>
+                          <w:szCs w:val="32"/>
+                        </w:rPr>
+                        <w:t xml:space="preserve"> </w:t>
+                      </w:r>
+                      <w:proofErr w:type="spellStart"/>
+                      <w:r>
+                        <w:rPr>
+                          <w:rFonts w:ascii="Comic Sans MS" w:eastAsia="Times New Roman" w:hAnsi="Comic Sans MS" w:cs="Times New Roman"/>
+                          <w:sz w:val="32"/>
+                          <w:szCs w:val="32"/>
+                        </w:rPr>
+                        <w:t>that</w:t>
+                      </w:r>
+                      <w:proofErr w:type="spellEnd"/>
+                      <w:r>
+                        <w:rPr>
+                          <w:rFonts w:ascii="Comic Sans MS" w:eastAsia="Times New Roman" w:hAnsi="Comic Sans MS" w:cs="Times New Roman"/>
+                          <w:sz w:val="32"/>
+                          <w:szCs w:val="32"/>
+                        </w:rPr>
+                        <w:t xml:space="preserve"> </w:t>
+                      </w:r>
+                      <w:proofErr w:type="spellStart"/>
+                      <w:r>
+                        <w:rPr>
+                          <w:rFonts w:ascii="Comic Sans MS" w:eastAsia="Times New Roman" w:hAnsi="Comic Sans MS" w:cs="Times New Roman"/>
+                          <w:sz w:val="32"/>
+                          <w:szCs w:val="32"/>
+                        </w:rPr>
+                        <w:t>the</w:t>
+                      </w:r>
+                      <w:proofErr w:type="spellEnd"/>
+                      <w:r>
+                        <w:rPr>
+                          <w:rFonts w:ascii="Comic Sans MS" w:eastAsia="Times New Roman" w:hAnsi="Comic Sans MS" w:cs="Times New Roman"/>
+                          <w:sz w:val="32"/>
+                          <w:szCs w:val="32"/>
+                        </w:rPr>
+                        <w:t xml:space="preserve"> ice </w:t>
+                      </w:r>
+                      <w:proofErr w:type="spellStart"/>
+                      <w:r>
+                        <w:rPr>
+                          <w:rFonts w:ascii="Comic Sans MS" w:eastAsia="Times New Roman" w:hAnsi="Comic Sans MS" w:cs="Times New Roman"/>
+                          <w:sz w:val="32"/>
+                          <w:szCs w:val="32"/>
+                        </w:rPr>
+                        <w:t>cube</w:t>
+                      </w:r>
+                      <w:proofErr w:type="spellEnd"/>
+                      <w:r>
+                        <w:rPr>
+                          <w:rFonts w:ascii="Comic Sans MS" w:eastAsia="Times New Roman" w:hAnsi="Comic Sans MS" w:cs="Times New Roman"/>
+                          <w:sz w:val="32"/>
+                          <w:szCs w:val="32"/>
+                        </w:rPr>
+                        <w:t xml:space="preserve"> is </w:t>
+                      </w:r>
+                      <w:proofErr w:type="spellStart"/>
+                      <w:r>
+                        <w:rPr>
+                          <w:rFonts w:ascii="Comic Sans MS" w:eastAsia="Times New Roman" w:hAnsi="Comic Sans MS" w:cs="Times New Roman"/>
+                          <w:sz w:val="32"/>
+                          <w:szCs w:val="32"/>
+                        </w:rPr>
+                        <w:t>the</w:t>
+                      </w:r>
+                      <w:proofErr w:type="spellEnd"/>
+                      <w:r>
+                        <w:rPr>
+                          <w:rFonts w:ascii="Comic Sans MS" w:eastAsia="Times New Roman" w:hAnsi="Comic Sans MS" w:cs="Times New Roman"/>
+                          <w:sz w:val="32"/>
+                          <w:szCs w:val="32"/>
+                        </w:rPr>
+                        <w:t xml:space="preserve"> </w:t>
+                      </w:r>
+                      <w:proofErr w:type="spellStart"/>
+                      <w:r>
+                        <w:rPr>
+                          <w:rFonts w:ascii="Comic Sans MS" w:eastAsia="Times New Roman" w:hAnsi="Comic Sans MS" w:cs="Times New Roman"/>
+                          <w:sz w:val="32"/>
+                          <w:szCs w:val="32"/>
+                        </w:rPr>
+                        <w:t>cause</w:t>
+                      </w:r>
+                      <w:proofErr w:type="spellEnd"/>
+                      <w:r>
+                        <w:rPr>
+                          <w:rFonts w:ascii="Comic Sans MS" w:eastAsia="Times New Roman" w:hAnsi="Comic Sans MS" w:cs="Times New Roman"/>
+                          <w:sz w:val="32"/>
+                          <w:szCs w:val="32"/>
+                        </w:rPr>
+                        <w:t xml:space="preserve"> of </w:t>
+                      </w:r>
+                      <w:proofErr w:type="spellStart"/>
+                      <w:r>
+                        <w:rPr>
+                          <w:rFonts w:ascii="Comic Sans MS" w:eastAsia="Times New Roman" w:hAnsi="Comic Sans MS" w:cs="Times New Roman"/>
+                          <w:sz w:val="32"/>
+                          <w:szCs w:val="32"/>
+                        </w:rPr>
+                        <w:t>the</w:t>
+                      </w:r>
+                      <w:proofErr w:type="spellEnd"/>
+                      <w:r>
+                        <w:rPr>
+                          <w:rFonts w:ascii="Comic Sans MS" w:eastAsia="Times New Roman" w:hAnsi="Comic Sans MS" w:cs="Times New Roman"/>
+                          <w:sz w:val="32"/>
+                          <w:szCs w:val="32"/>
+                        </w:rPr>
+                        <w:t xml:space="preserve"> </w:t>
+                      </w:r>
+                      <w:proofErr w:type="spellStart"/>
+                      <w:r>
+                        <w:rPr>
+                          <w:rFonts w:ascii="Comic Sans MS" w:eastAsia="Times New Roman" w:hAnsi="Comic Sans MS" w:cs="Times New Roman"/>
+                          <w:sz w:val="32"/>
+                          <w:szCs w:val="32"/>
+                        </w:rPr>
+                        <w:t>temperature</w:t>
+                      </w:r>
+                      <w:proofErr w:type="spellEnd"/>
+                      <w:r>
+                        <w:rPr>
+                          <w:rFonts w:ascii="Comic Sans MS" w:eastAsia="Times New Roman" w:hAnsi="Comic Sans MS" w:cs="Times New Roman"/>
+                          <w:sz w:val="32"/>
+                          <w:szCs w:val="32"/>
+                        </w:rPr>
+                        <w:t xml:space="preserve"> </w:t>
+                      </w:r>
+                      <w:proofErr w:type="spellStart"/>
+                      <w:r>
+                        <w:rPr>
+                          <w:rFonts w:ascii="Comic Sans MS" w:eastAsia="Times New Roman" w:hAnsi="Comic Sans MS" w:cs="Times New Roman"/>
+                          <w:sz w:val="32"/>
+                          <w:szCs w:val="32"/>
+                        </w:rPr>
+                        <w:t>decrease</w:t>
+                      </w:r>
+                      <w:proofErr w:type="spellEnd"/>
+                      <w:r>
+                        <w:rPr>
+                          <w:rFonts w:ascii="Comic Sans MS" w:eastAsia="Times New Roman" w:hAnsi="Comic Sans MS" w:cs="Times New Roman"/>
+                          <w:sz w:val="32"/>
+                          <w:szCs w:val="32"/>
+                        </w:rPr>
+                        <w:t>.</w:t>
+                      </w:r>
                     </w:p>
                   </w:txbxContent>
                 </v:textbox>
@@ -995,9 +2356,7 @@
                         <w:txbxContent>
                           <w:p>
                             <w:pPr>
-                              <w:spacing w:after="0" w:line="240" w:lineRule="auto"/>
                               <w:jc w:val="center"/>
-                              <w:textAlignment w:val="baseline"/>
                               <w:rPr>
                                 <w:rFonts w:ascii="Comic Sans MS" w:eastAsia="Times New Roman" w:hAnsi="Comic Sans MS" w:cs="Times New Roman"/>
                                 <w:b/>
@@ -1012,48 +2371,59 @@
                                 <w:sz w:val="24"/>
                                 <w:szCs w:val="24"/>
                               </w:rPr>
-                              <w:t>I</w:t>
-                            </w:r>
-                            <w:r>
-                              <w:rPr>
-                                <w:rFonts w:ascii="Comic Sans MS" w:eastAsia="Times New Roman" w:hAnsi="Comic Sans MS" w:cs="Times New Roman"/>
-                                <w:b/>
-                                <w:sz w:val="24"/>
-                                <w:szCs w:val="24"/>
-                              </w:rPr>
-                              <w:t>n het brandpunt</w:t>
-                            </w:r>
-                            <w:r>
-                              <w:rPr>
-                                <w:rFonts w:ascii="Comic Sans MS" w:eastAsia="Times New Roman" w:hAnsi="Comic Sans MS" w:cs="Times New Roman"/>
-                                <w:b/>
-                                <w:sz w:val="24"/>
-                                <w:szCs w:val="24"/>
-                              </w:rPr>
-                              <w:t xml:space="preserve"> van de ene spiegel staat een ijsklontje.</w:t>
-                            </w:r>
-                          </w:p>
-                          <w:p>
-                            <w:pPr>
-                              <w:spacing w:after="0" w:line="240" w:lineRule="auto"/>
-                              <w:jc w:val="center"/>
-                              <w:textAlignment w:val="baseline"/>
-                              <w:rPr>
-                                <w:rFonts w:ascii="Comic Sans MS" w:eastAsia="Times New Roman" w:hAnsi="Comic Sans MS" w:cs="Times New Roman"/>
-                                <w:b/>
-                                <w:sz w:val="24"/>
-                                <w:szCs w:val="24"/>
-                              </w:rPr>
-                            </w:pPr>
-                            <w:r>
-                              <w:rPr>
-                                <w:rFonts w:ascii="Comic Sans MS" w:eastAsia="Times New Roman" w:hAnsi="Comic Sans MS" w:cs="Times New Roman"/>
-                                <w:b/>
-                                <w:sz w:val="24"/>
-                                <w:szCs w:val="24"/>
-                              </w:rPr>
-                              <w:t>In</w:t>
-                            </w:r>
+                              <w:t xml:space="preserve">An ice </w:t>
+                            </w:r>
+                            <w:proofErr w:type="spellStart"/>
+                            <w:r>
+                              <w:rPr>
+                                <w:rFonts w:ascii="Comic Sans MS" w:eastAsia="Times New Roman" w:hAnsi="Comic Sans MS" w:cs="Times New Roman"/>
+                                <w:b/>
+                                <w:sz w:val="24"/>
+                                <w:szCs w:val="24"/>
+                              </w:rPr>
+                              <w:t>cube</w:t>
+                            </w:r>
+                            <w:proofErr w:type="spellEnd"/>
+                            <w:r>
+                              <w:rPr>
+                                <w:rFonts w:ascii="Comic Sans MS" w:eastAsia="Times New Roman" w:hAnsi="Comic Sans MS" w:cs="Times New Roman"/>
+                                <w:b/>
+                                <w:sz w:val="24"/>
+                                <w:szCs w:val="24"/>
+                              </w:rPr>
+                              <w:t xml:space="preserve"> is </w:t>
+                            </w:r>
+                            <w:proofErr w:type="spellStart"/>
+                            <w:r>
+                              <w:rPr>
+                                <w:rFonts w:ascii="Comic Sans MS" w:eastAsia="Times New Roman" w:hAnsi="Comic Sans MS" w:cs="Times New Roman"/>
+                                <w:b/>
+                                <w:sz w:val="24"/>
+                                <w:szCs w:val="24"/>
+                              </w:rPr>
+                              <w:t>placed</w:t>
+                            </w:r>
+                            <w:proofErr w:type="spellEnd"/>
+                            <w:r>
+                              <w:rPr>
+                                <w:rFonts w:ascii="Comic Sans MS" w:eastAsia="Times New Roman" w:hAnsi="Comic Sans MS" w:cs="Times New Roman"/>
+                                <w:b/>
+                                <w:sz w:val="24"/>
+                                <w:szCs w:val="24"/>
+                              </w:rPr>
+                              <w:t xml:space="preserve"> in </w:t>
+                            </w:r>
+                            <w:proofErr w:type="spellStart"/>
+                            <w:r>
+                              <w:rPr>
+                                <w:rFonts w:ascii="Comic Sans MS" w:eastAsia="Times New Roman" w:hAnsi="Comic Sans MS" w:cs="Times New Roman"/>
+                                <w:b/>
+                                <w:sz w:val="24"/>
+                                <w:szCs w:val="24"/>
+                              </w:rPr>
+                              <w:t>the</w:t>
+                            </w:r>
+                            <w:proofErr w:type="spellEnd"/>
                             <w:r>
                               <w:rPr>
                                 <w:rFonts w:ascii="Comic Sans MS" w:eastAsia="Times New Roman" w:hAnsi="Comic Sans MS" w:cs="Times New Roman"/>
@@ -1063,64 +2433,37 @@
                               </w:rPr>
                               <w:t xml:space="preserve"> </w:t>
                             </w:r>
-                            <w:r>
-                              <w:rPr>
-                                <w:rFonts w:ascii="Comic Sans MS" w:eastAsia="Times New Roman" w:hAnsi="Comic Sans MS" w:cs="Times New Roman"/>
-                                <w:b/>
-                                <w:sz w:val="24"/>
-                                <w:szCs w:val="24"/>
-                              </w:rPr>
-                              <w:t xml:space="preserve">het brandpunt van de </w:t>
-                            </w:r>
-                            <w:r>
-                              <w:rPr>
-                                <w:rFonts w:ascii="Comic Sans MS" w:eastAsia="Times New Roman" w:hAnsi="Comic Sans MS" w:cs="Times New Roman"/>
-                                <w:b/>
-                                <w:sz w:val="24"/>
-                                <w:szCs w:val="24"/>
-                              </w:rPr>
-                              <w:t xml:space="preserve">andere </w:t>
-                            </w:r>
-                            <w:r>
-                              <w:rPr>
-                                <w:rFonts w:ascii="Comic Sans MS" w:eastAsia="Times New Roman" w:hAnsi="Comic Sans MS" w:cs="Times New Roman"/>
-                                <w:b/>
-                                <w:sz w:val="24"/>
-                                <w:szCs w:val="24"/>
-                              </w:rPr>
-                              <w:t>daalt de tem</w:t>
-                            </w:r>
-                            <w:r>
-                              <w:rPr>
-                                <w:rFonts w:ascii="Comic Sans MS" w:eastAsia="Times New Roman" w:hAnsi="Comic Sans MS" w:cs="Times New Roman"/>
-                                <w:b/>
-                                <w:sz w:val="24"/>
-                                <w:szCs w:val="24"/>
-                              </w:rPr>
-                              <w:t>peratuur.</w:t>
-                            </w:r>
-                          </w:p>
-                          <w:p>
-                            <w:pPr>
-                              <w:spacing w:after="0" w:line="240" w:lineRule="auto"/>
-                              <w:jc w:val="center"/>
-                              <w:textAlignment w:val="baseline"/>
-                              <w:rPr>
-                                <w:rFonts w:ascii="Comic Sans MS" w:eastAsia="Times New Roman" w:hAnsi="Comic Sans MS" w:cs="Times New Roman"/>
-                                <w:b/>
-                                <w:sz w:val="24"/>
-                                <w:szCs w:val="24"/>
-                              </w:rPr>
-                            </w:pPr>
-                            <w:r>
-                              <w:rPr>
-                                <w:rFonts w:ascii="Comic Sans MS" w:eastAsia="Times New Roman" w:hAnsi="Comic Sans MS" w:cs="Times New Roman"/>
-                                <w:b/>
-                                <w:sz w:val="24"/>
-                                <w:szCs w:val="24"/>
-                              </w:rPr>
-                              <w:t>Veroorzaakt het ijsklontje de temperatuurdaling?</w:t>
-                            </w:r>
+                            <w:proofErr w:type="spellStart"/>
+                            <w:r>
+                              <w:rPr>
+                                <w:rFonts w:ascii="Comic Sans MS" w:eastAsia="Times New Roman" w:hAnsi="Comic Sans MS" w:cs="Times New Roman"/>
+                                <w:b/>
+                                <w:sz w:val="24"/>
+                                <w:szCs w:val="24"/>
+                              </w:rPr>
+                              <w:t>focal</w:t>
+                            </w:r>
+                            <w:proofErr w:type="spellEnd"/>
+                            <w:r>
+                              <w:rPr>
+                                <w:rFonts w:ascii="Comic Sans MS" w:eastAsia="Times New Roman" w:hAnsi="Comic Sans MS" w:cs="Times New Roman"/>
+                                <w:b/>
+                                <w:sz w:val="24"/>
+                                <w:szCs w:val="24"/>
+                              </w:rPr>
+                              <w:t xml:space="preserve"> point of </w:t>
+                            </w:r>
+                            <w:proofErr w:type="spellStart"/>
+                            <w:r>
+                              <w:rPr>
+                                <w:rFonts w:ascii="Comic Sans MS" w:eastAsia="Times New Roman" w:hAnsi="Comic Sans MS" w:cs="Times New Roman"/>
+                                <w:b/>
+                                <w:sz w:val="24"/>
+                                <w:szCs w:val="24"/>
+                              </w:rPr>
+                              <w:t>one</w:t>
+                            </w:r>
+                            <w:proofErr w:type="spellEnd"/>
                             <w:r>
                               <w:rPr>
                                 <w:rFonts w:ascii="Comic Sans MS" w:eastAsia="Times New Roman" w:hAnsi="Comic Sans MS" w:cs="Times New Roman"/>
@@ -1130,11 +2473,344 @@
                               </w:rPr>
                               <w:t xml:space="preserve"> </w:t>
                             </w:r>
-                          </w:p>
-                          <w:p>
-                            <w:pPr>
-                              <w:jc w:val="center"/>
-                            </w:pPr>
+                            <w:proofErr w:type="spellStart"/>
+                            <w:r>
+                              <w:rPr>
+                                <w:rFonts w:ascii="Comic Sans MS" w:eastAsia="Times New Roman" w:hAnsi="Comic Sans MS" w:cs="Times New Roman"/>
+                                <w:b/>
+                                <w:sz w:val="24"/>
+                                <w:szCs w:val="24"/>
+                              </w:rPr>
+                              <w:t>mirror.</w:t>
+                            </w:r>
+                            <w:proofErr w:type="spellEnd"/>
+                            <w:r>
+                              <w:rPr>
+                                <w:rFonts w:ascii="Comic Sans MS" w:eastAsia="Times New Roman" w:hAnsi="Comic Sans MS" w:cs="Times New Roman"/>
+                                <w:b/>
+                                <w:sz w:val="24"/>
+                                <w:szCs w:val="24"/>
+                              </w:rPr>
+                              <w:br/>
+                            </w:r>
+                            <w:r>
+                              <w:rPr>
+                                <w:rFonts w:ascii="Comic Sans MS" w:eastAsia="Times New Roman" w:hAnsi="Comic Sans MS" w:cs="Times New Roman"/>
+                                <w:b/>
+                                <w:sz w:val="24"/>
+                                <w:szCs w:val="24"/>
+                              </w:rPr>
+                              <w:t xml:space="preserve">In </w:t>
+                            </w:r>
+                            <w:proofErr w:type="spellStart"/>
+                            <w:r>
+                              <w:rPr>
+                                <w:rFonts w:ascii="Comic Sans MS" w:eastAsia="Times New Roman" w:hAnsi="Comic Sans MS" w:cs="Times New Roman"/>
+                                <w:b/>
+                                <w:sz w:val="24"/>
+                                <w:szCs w:val="24"/>
+                              </w:rPr>
+                              <w:t>the</w:t>
+                            </w:r>
+                            <w:proofErr w:type="spellEnd"/>
+                            <w:r>
+                              <w:rPr>
+                                <w:rFonts w:ascii="Comic Sans MS" w:eastAsia="Times New Roman" w:hAnsi="Comic Sans MS" w:cs="Times New Roman"/>
+                                <w:b/>
+                                <w:sz w:val="24"/>
+                                <w:szCs w:val="24"/>
+                              </w:rPr>
+                              <w:t xml:space="preserve"> </w:t>
+                            </w:r>
+                            <w:proofErr w:type="spellStart"/>
+                            <w:r>
+                              <w:rPr>
+                                <w:rFonts w:ascii="Comic Sans MS" w:eastAsia="Times New Roman" w:hAnsi="Comic Sans MS" w:cs="Times New Roman"/>
+                                <w:b/>
+                                <w:sz w:val="24"/>
+                                <w:szCs w:val="24"/>
+                              </w:rPr>
+                              <w:t>focal</w:t>
+                            </w:r>
+                            <w:proofErr w:type="spellEnd"/>
+                            <w:r>
+                              <w:rPr>
+                                <w:rFonts w:ascii="Comic Sans MS" w:eastAsia="Times New Roman" w:hAnsi="Comic Sans MS" w:cs="Times New Roman"/>
+                                <w:b/>
+                                <w:sz w:val="24"/>
+                                <w:szCs w:val="24"/>
+                              </w:rPr>
+                              <w:t xml:space="preserve"> point of </w:t>
+                            </w:r>
+                            <w:proofErr w:type="spellStart"/>
+                            <w:r>
+                              <w:rPr>
+                                <w:rFonts w:ascii="Comic Sans MS" w:eastAsia="Times New Roman" w:hAnsi="Comic Sans MS" w:cs="Times New Roman"/>
+                                <w:b/>
+                                <w:sz w:val="24"/>
+                                <w:szCs w:val="24"/>
+                              </w:rPr>
+                              <w:t>the</w:t>
+                            </w:r>
+                            <w:proofErr w:type="spellEnd"/>
+                            <w:r>
+                              <w:rPr>
+                                <w:rFonts w:ascii="Comic Sans MS" w:eastAsia="Times New Roman" w:hAnsi="Comic Sans MS" w:cs="Times New Roman"/>
+                                <w:b/>
+                                <w:sz w:val="24"/>
+                                <w:szCs w:val="24"/>
+                              </w:rPr>
+                              <w:t xml:space="preserve"> </w:t>
+                            </w:r>
+                            <w:proofErr w:type="spellStart"/>
+                            <w:r>
+                              <w:rPr>
+                                <w:rFonts w:ascii="Comic Sans MS" w:eastAsia="Times New Roman" w:hAnsi="Comic Sans MS" w:cs="Times New Roman"/>
+                                <w:b/>
+                                <w:sz w:val="24"/>
+                                <w:szCs w:val="24"/>
+                              </w:rPr>
+                              <w:t>other</w:t>
+                            </w:r>
+                            <w:proofErr w:type="spellEnd"/>
+                            <w:r>
+                              <w:rPr>
+                                <w:rFonts w:ascii="Comic Sans MS" w:eastAsia="Times New Roman" w:hAnsi="Comic Sans MS" w:cs="Times New Roman"/>
+                                <w:b/>
+                                <w:sz w:val="24"/>
+                                <w:szCs w:val="24"/>
+                              </w:rPr>
+                              <w:t xml:space="preserve"> </w:t>
+                            </w:r>
+                            <w:proofErr w:type="spellStart"/>
+                            <w:r>
+                              <w:rPr>
+                                <w:rFonts w:ascii="Comic Sans MS" w:eastAsia="Times New Roman" w:hAnsi="Comic Sans MS" w:cs="Times New Roman"/>
+                                <w:b/>
+                                <w:sz w:val="24"/>
+                                <w:szCs w:val="24"/>
+                              </w:rPr>
+                              <w:t>mirror</w:t>
+                            </w:r>
+                            <w:proofErr w:type="spellEnd"/>
+                            <w:r>
+                              <w:rPr>
+                                <w:rFonts w:ascii="Comic Sans MS" w:eastAsia="Times New Roman" w:hAnsi="Comic Sans MS" w:cs="Times New Roman"/>
+                                <w:b/>
+                                <w:sz w:val="24"/>
+                                <w:szCs w:val="24"/>
+                              </w:rPr>
+                              <w:t xml:space="preserve">, </w:t>
+                            </w:r>
+                            <w:proofErr w:type="spellStart"/>
+                            <w:r>
+                              <w:rPr>
+                                <w:rFonts w:ascii="Comic Sans MS" w:eastAsia="Times New Roman" w:hAnsi="Comic Sans MS" w:cs="Times New Roman"/>
+                                <w:b/>
+                                <w:sz w:val="24"/>
+                                <w:szCs w:val="24"/>
+                              </w:rPr>
+                              <w:t>the</w:t>
+                            </w:r>
+                            <w:proofErr w:type="spellEnd"/>
+                            <w:r>
+                              <w:rPr>
+                                <w:rFonts w:ascii="Comic Sans MS" w:eastAsia="Times New Roman" w:hAnsi="Comic Sans MS" w:cs="Times New Roman"/>
+                                <w:b/>
+                                <w:sz w:val="24"/>
+                                <w:szCs w:val="24"/>
+                              </w:rPr>
+                              <w:t xml:space="preserve"> </w:t>
+                            </w:r>
+                            <w:proofErr w:type="spellStart"/>
+                            <w:r>
+                              <w:rPr>
+                                <w:rFonts w:ascii="Comic Sans MS" w:eastAsia="Times New Roman" w:hAnsi="Comic Sans MS" w:cs="Times New Roman"/>
+                                <w:b/>
+                                <w:sz w:val="24"/>
+                                <w:szCs w:val="24"/>
+                              </w:rPr>
+                              <w:t>temperature</w:t>
+                            </w:r>
+                            <w:proofErr w:type="spellEnd"/>
+                            <w:r>
+                              <w:rPr>
+                                <w:rFonts w:ascii="Comic Sans MS" w:eastAsia="Times New Roman" w:hAnsi="Comic Sans MS" w:cs="Times New Roman"/>
+                                <w:b/>
+                                <w:sz w:val="24"/>
+                                <w:szCs w:val="24"/>
+                              </w:rPr>
+                              <w:t xml:space="preserve"> </w:t>
+                            </w:r>
+                            <w:proofErr w:type="spellStart"/>
+                            <w:r>
+                              <w:rPr>
+                                <w:rFonts w:ascii="Comic Sans MS" w:eastAsia="Times New Roman" w:hAnsi="Comic Sans MS" w:cs="Times New Roman"/>
+                                <w:b/>
+                                <w:sz w:val="24"/>
+                                <w:szCs w:val="24"/>
+                              </w:rPr>
+                              <w:t>decreases.</w:t>
+                            </w:r>
+                            <w:proofErr w:type="spellEnd"/>
+                            <w:r>
+                              <w:rPr>
+                                <w:rFonts w:ascii="Comic Sans MS" w:eastAsia="Times New Roman" w:hAnsi="Comic Sans MS" w:cs="Times New Roman"/>
+                                <w:b/>
+                                <w:sz w:val="24"/>
+                                <w:szCs w:val="24"/>
+                              </w:rPr>
+                              <w:br/>
+                            </w:r>
+                            <w:r>
+                              <w:rPr>
+                                <w:rFonts w:ascii="Comic Sans MS" w:eastAsia="Times New Roman" w:hAnsi="Comic Sans MS" w:cs="Times New Roman"/>
+                                <w:b/>
+                                <w:sz w:val="24"/>
+                                <w:szCs w:val="24"/>
+                              </w:rPr>
+                              <w:t xml:space="preserve">Is </w:t>
+                            </w:r>
+                            <w:proofErr w:type="spellStart"/>
+                            <w:r>
+                              <w:rPr>
+                                <w:rFonts w:ascii="Comic Sans MS" w:eastAsia="Times New Roman" w:hAnsi="Comic Sans MS" w:cs="Times New Roman"/>
+                                <w:b/>
+                                <w:sz w:val="24"/>
+                                <w:szCs w:val="24"/>
+                              </w:rPr>
+                              <w:t>the</w:t>
+                            </w:r>
+                            <w:proofErr w:type="spellEnd"/>
+                            <w:r>
+                              <w:rPr>
+                                <w:rFonts w:ascii="Comic Sans MS" w:eastAsia="Times New Roman" w:hAnsi="Comic Sans MS" w:cs="Times New Roman"/>
+                                <w:b/>
+                                <w:sz w:val="24"/>
+                                <w:szCs w:val="24"/>
+                              </w:rPr>
+                              <w:t xml:space="preserve"> ice </w:t>
+                            </w:r>
+                            <w:proofErr w:type="spellStart"/>
+                            <w:r>
+                              <w:rPr>
+                                <w:rFonts w:ascii="Comic Sans MS" w:eastAsia="Times New Roman" w:hAnsi="Comic Sans MS" w:cs="Times New Roman"/>
+                                <w:b/>
+                                <w:sz w:val="24"/>
+                                <w:szCs w:val="24"/>
+                              </w:rPr>
+                              <w:t>cube</w:t>
+                            </w:r>
+                            <w:proofErr w:type="spellEnd"/>
+                            <w:r>
+                              <w:rPr>
+                                <w:rFonts w:ascii="Comic Sans MS" w:eastAsia="Times New Roman" w:hAnsi="Comic Sans MS" w:cs="Times New Roman"/>
+                                <w:b/>
+                                <w:sz w:val="24"/>
+                                <w:szCs w:val="24"/>
+                              </w:rPr>
+                              <w:t xml:space="preserve"> </w:t>
+                            </w:r>
+                            <w:proofErr w:type="spellStart"/>
+                            <w:r>
+                              <w:rPr>
+                                <w:rFonts w:ascii="Comic Sans MS" w:eastAsia="Times New Roman" w:hAnsi="Comic Sans MS" w:cs="Times New Roman"/>
+                                <w:b/>
+                                <w:sz w:val="24"/>
+                                <w:szCs w:val="24"/>
+                              </w:rPr>
+                              <w:t>the</w:t>
+                            </w:r>
+                            <w:proofErr w:type="spellEnd"/>
+                            <w:r>
+                              <w:rPr>
+                                <w:rFonts w:ascii="Comic Sans MS" w:eastAsia="Times New Roman" w:hAnsi="Comic Sans MS" w:cs="Times New Roman"/>
+                                <w:b/>
+                                <w:sz w:val="24"/>
+                                <w:szCs w:val="24"/>
+                              </w:rPr>
+                              <w:t xml:space="preserve"> </w:t>
+                            </w:r>
+                            <w:proofErr w:type="spellStart"/>
+                            <w:r>
+                              <w:rPr>
+                                <w:rFonts w:ascii="Comic Sans MS" w:eastAsia="Times New Roman" w:hAnsi="Comic Sans MS" w:cs="Times New Roman"/>
+                                <w:b/>
+                                <w:sz w:val="24"/>
+                                <w:szCs w:val="24"/>
+                              </w:rPr>
+                              <w:t>cause</w:t>
+                            </w:r>
+                            <w:proofErr w:type="spellEnd"/>
+                            <w:r>
+                              <w:rPr>
+                                <w:rFonts w:ascii="Comic Sans MS" w:eastAsia="Times New Roman" w:hAnsi="Comic Sans MS" w:cs="Times New Roman"/>
+                                <w:b/>
+                                <w:sz w:val="24"/>
+                                <w:szCs w:val="24"/>
+                              </w:rPr>
+                              <w:t xml:space="preserve"> of </w:t>
+                            </w:r>
+                            <w:proofErr w:type="spellStart"/>
+                            <w:r>
+                              <w:rPr>
+                                <w:rFonts w:ascii="Comic Sans MS" w:eastAsia="Times New Roman" w:hAnsi="Comic Sans MS" w:cs="Times New Roman"/>
+                                <w:b/>
+                                <w:sz w:val="24"/>
+                                <w:szCs w:val="24"/>
+                              </w:rPr>
+                              <w:t>the</w:t>
+                            </w:r>
+                            <w:proofErr w:type="spellEnd"/>
+                            <w:r>
+                              <w:rPr>
+                                <w:rFonts w:ascii="Comic Sans MS" w:eastAsia="Times New Roman" w:hAnsi="Comic Sans MS" w:cs="Times New Roman"/>
+                                <w:b/>
+                                <w:sz w:val="24"/>
+                                <w:szCs w:val="24"/>
+                              </w:rPr>
+                              <w:t xml:space="preserve"> </w:t>
+                            </w:r>
+                            <w:proofErr w:type="spellStart"/>
+                            <w:r>
+                              <w:rPr>
+                                <w:rFonts w:ascii="Comic Sans MS" w:eastAsia="Times New Roman" w:hAnsi="Comic Sans MS" w:cs="Times New Roman"/>
+                                <w:b/>
+                                <w:sz w:val="24"/>
+                                <w:szCs w:val="24"/>
+                              </w:rPr>
+                              <w:t>decrease</w:t>
+                            </w:r>
+                            <w:proofErr w:type="spellEnd"/>
+                            <w:r>
+                              <w:rPr>
+                                <w:rFonts w:ascii="Comic Sans MS" w:eastAsia="Times New Roman" w:hAnsi="Comic Sans MS" w:cs="Times New Roman"/>
+                                <w:b/>
+                                <w:sz w:val="24"/>
+                                <w:szCs w:val="24"/>
+                              </w:rPr>
+                              <w:t xml:space="preserve"> in </w:t>
+                            </w:r>
+                            <w:proofErr w:type="spellStart"/>
+                            <w:r>
+                              <w:rPr>
+                                <w:rFonts w:ascii="Comic Sans MS" w:eastAsia="Times New Roman" w:hAnsi="Comic Sans MS" w:cs="Times New Roman"/>
+                                <w:b/>
+                                <w:sz w:val="24"/>
+                                <w:szCs w:val="24"/>
+                              </w:rPr>
+                              <w:t>temperature</w:t>
+                            </w:r>
+                            <w:proofErr w:type="spellEnd"/>
+                            <w:r>
+                              <w:rPr>
+                                <w:rFonts w:ascii="Comic Sans MS" w:eastAsia="Times New Roman" w:hAnsi="Comic Sans MS" w:cs="Times New Roman"/>
+                                <w:b/>
+                                <w:sz w:val="24"/>
+                                <w:szCs w:val="24"/>
+                              </w:rPr>
+                              <w:t>?</w:t>
+                            </w:r>
                           </w:p>
                         </w:txbxContent>
                       </wps:txbx>
@@ -1149,14 +2825,12 @@
           </mc:Choice>
           <mc:Fallback>
             <w:pict>
-              <v:shape w14:anchorId="138FE691" id="_x0000_s1030" type="#_x0000_t202" style="position:absolute;margin-left:152.8pt;margin-top:-33.7pt;width:449.65pt;height:70.2pt;z-index:251646976;visibility:visible;mso-wrap-style:square;mso-wrap-distance-left:9pt;mso-wrap-distance-top:0;mso-wrap-distance-right:9pt;mso-wrap-distance-bottom:0;mso-position-horizontal:absolute;mso-position-horizontal-relative:text;mso-position-vertical:absolute;mso-position-vertical-relative:text;v-text-anchor:top" o:gfxdata="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" filled="f" stroked="f">
+              <v:shape w14:anchorId="138FE691" id="_x0000_s1030" type="#_x0000_t202" style="position:absolute;margin-left:152.8pt;margin-top:-33.75pt;width:449.65pt;height:70.2pt;z-index:251646976;visibility:visible;mso-wrap-style:square;mso-wrap-distance-left:9pt;mso-wrap-distance-top:0;mso-wrap-distance-right:9pt;mso-wrap-distance-bottom:0;mso-position-horizontal:absolute;mso-position-horizontal-relative:text;mso-position-vertical:absolute;mso-position-vertical-relative:text;v-text-anchor:top" o:gfxdata="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" filled="f" stroked="f">
                 <v:textbox>
                   <w:txbxContent>
                     <w:p>
                       <w:pPr>
-                        <w:spacing w:after="0" w:line="240" w:lineRule="auto"/>
                         <w:jc w:val="center"/>
-                        <w:textAlignment w:val="baseline"/>
                         <w:rPr>
                           <w:rFonts w:ascii="Comic Sans MS" w:eastAsia="Times New Roman" w:hAnsi="Comic Sans MS" w:cs="Times New Roman"/>
                           <w:b/>
@@ -1171,48 +2845,59 @@
                           <w:sz w:val="24"/>
                           <w:szCs w:val="24"/>
                         </w:rPr>
-                        <w:t>I</w:t>
-                      </w:r>
-                      <w:r>
-                        <w:rPr>
-                          <w:rFonts w:ascii="Comic Sans MS" w:eastAsia="Times New Roman" w:hAnsi="Comic Sans MS" w:cs="Times New Roman"/>
-                          <w:b/>
-                          <w:sz w:val="24"/>
-                          <w:szCs w:val="24"/>
-                        </w:rPr>
-                        <w:t>n het brandpunt</w:t>
-                      </w:r>
-                      <w:r>
-                        <w:rPr>
-                          <w:rFonts w:ascii="Comic Sans MS" w:eastAsia="Times New Roman" w:hAnsi="Comic Sans MS" w:cs="Times New Roman"/>
-                          <w:b/>
-                          <w:sz w:val="24"/>
-                          <w:szCs w:val="24"/>
-                        </w:rPr>
-                        <w:t xml:space="preserve"> van de ene spiegel staat een ijsklontje.</w:t>
-                      </w:r>
-                    </w:p>
-                    <w:p>
-                      <w:pPr>
-                        <w:spacing w:after="0" w:line="240" w:lineRule="auto"/>
-                        <w:jc w:val="center"/>
-                        <w:textAlignment w:val="baseline"/>
-                        <w:rPr>
-                          <w:rFonts w:ascii="Comic Sans MS" w:eastAsia="Times New Roman" w:hAnsi="Comic Sans MS" w:cs="Times New Roman"/>
-                          <w:b/>
-                          <w:sz w:val="24"/>
-                          <w:szCs w:val="24"/>
-                        </w:rPr>
-                      </w:pPr>
-                      <w:r>
-                        <w:rPr>
-                          <w:rFonts w:ascii="Comic Sans MS" w:eastAsia="Times New Roman" w:hAnsi="Comic Sans MS" w:cs="Times New Roman"/>
-                          <w:b/>
-                          <w:sz w:val="24"/>
-                          <w:szCs w:val="24"/>
-                        </w:rPr>
-                        <w:t>In</w:t>
-                      </w:r>
+                        <w:t xml:space="preserve">An ice </w:t>
+                      </w:r>
+                      <w:proofErr w:type="spellStart"/>
+                      <w:r>
+                        <w:rPr>
+                          <w:rFonts w:ascii="Comic Sans MS" w:eastAsia="Times New Roman" w:hAnsi="Comic Sans MS" w:cs="Times New Roman"/>
+                          <w:b/>
+                          <w:sz w:val="24"/>
+                          <w:szCs w:val="24"/>
+                        </w:rPr>
+                        <w:t>cube</w:t>
+                      </w:r>
+                      <w:proofErr w:type="spellEnd"/>
+                      <w:r>
+                        <w:rPr>
+                          <w:rFonts w:ascii="Comic Sans MS" w:eastAsia="Times New Roman" w:hAnsi="Comic Sans MS" w:cs="Times New Roman"/>
+                          <w:b/>
+                          <w:sz w:val="24"/>
+                          <w:szCs w:val="24"/>
+                        </w:rPr>
+                        <w:t xml:space="preserve"> is </w:t>
+                      </w:r>
+                      <w:proofErr w:type="spellStart"/>
+                      <w:r>
+                        <w:rPr>
+                          <w:rFonts w:ascii="Comic Sans MS" w:eastAsia="Times New Roman" w:hAnsi="Comic Sans MS" w:cs="Times New Roman"/>
+                          <w:b/>
+                          <w:sz w:val="24"/>
+                          <w:szCs w:val="24"/>
+                        </w:rPr>
+                        <w:t>placed</w:t>
+                      </w:r>
+                      <w:proofErr w:type="spellEnd"/>
+                      <w:r>
+                        <w:rPr>
+                          <w:rFonts w:ascii="Comic Sans MS" w:eastAsia="Times New Roman" w:hAnsi="Comic Sans MS" w:cs="Times New Roman"/>
+                          <w:b/>
+                          <w:sz w:val="24"/>
+                          <w:szCs w:val="24"/>
+                        </w:rPr>
+                        <w:t xml:space="preserve"> in </w:t>
+                      </w:r>
+                      <w:proofErr w:type="spellStart"/>
+                      <w:r>
+                        <w:rPr>
+                          <w:rFonts w:ascii="Comic Sans MS" w:eastAsia="Times New Roman" w:hAnsi="Comic Sans MS" w:cs="Times New Roman"/>
+                          <w:b/>
+                          <w:sz w:val="24"/>
+                          <w:szCs w:val="24"/>
+                        </w:rPr>
+                        <w:t>the</w:t>
+                      </w:r>
+                      <w:proofErr w:type="spellEnd"/>
                       <w:r>
                         <w:rPr>
                           <w:rFonts w:ascii="Comic Sans MS" w:eastAsia="Times New Roman" w:hAnsi="Comic Sans MS" w:cs="Times New Roman"/>
@@ -1222,64 +2907,37 @@
                         </w:rPr>
                         <w:t xml:space="preserve"> </w:t>
                       </w:r>
-                      <w:r>
-                        <w:rPr>
-                          <w:rFonts w:ascii="Comic Sans MS" w:eastAsia="Times New Roman" w:hAnsi="Comic Sans MS" w:cs="Times New Roman"/>
-                          <w:b/>
-                          <w:sz w:val="24"/>
-                          <w:szCs w:val="24"/>
-                        </w:rPr>
-                        <w:t xml:space="preserve">het brandpunt van de </w:t>
-                      </w:r>
-                      <w:r>
-                        <w:rPr>
-                          <w:rFonts w:ascii="Comic Sans MS" w:eastAsia="Times New Roman" w:hAnsi="Comic Sans MS" w:cs="Times New Roman"/>
-                          <w:b/>
-                          <w:sz w:val="24"/>
-                          <w:szCs w:val="24"/>
-                        </w:rPr>
-                        <w:t xml:space="preserve">andere </w:t>
-                      </w:r>
-                      <w:r>
-                        <w:rPr>
-                          <w:rFonts w:ascii="Comic Sans MS" w:eastAsia="Times New Roman" w:hAnsi="Comic Sans MS" w:cs="Times New Roman"/>
-                          <w:b/>
-                          <w:sz w:val="24"/>
-                          <w:szCs w:val="24"/>
-                        </w:rPr>
-                        <w:t>daalt de tem</w:t>
-                      </w:r>
-                      <w:r>
-                        <w:rPr>
-                          <w:rFonts w:ascii="Comic Sans MS" w:eastAsia="Times New Roman" w:hAnsi="Comic Sans MS" w:cs="Times New Roman"/>
-                          <w:b/>
-                          <w:sz w:val="24"/>
-                          <w:szCs w:val="24"/>
-                        </w:rPr>
-                        <w:t>peratuur.</w:t>
-                      </w:r>
-                    </w:p>
-                    <w:p>
-                      <w:pPr>
-                        <w:spacing w:after="0" w:line="240" w:lineRule="auto"/>
-                        <w:jc w:val="center"/>
-                        <w:textAlignment w:val="baseline"/>
-                        <w:rPr>
-                          <w:rFonts w:ascii="Comic Sans MS" w:eastAsia="Times New Roman" w:hAnsi="Comic Sans MS" w:cs="Times New Roman"/>
-                          <w:b/>
-                          <w:sz w:val="24"/>
-                          <w:szCs w:val="24"/>
-                        </w:rPr>
-                      </w:pPr>
-                      <w:r>
-                        <w:rPr>
-                          <w:rFonts w:ascii="Comic Sans MS" w:eastAsia="Times New Roman" w:hAnsi="Comic Sans MS" w:cs="Times New Roman"/>
-                          <w:b/>
-                          <w:sz w:val="24"/>
-                          <w:szCs w:val="24"/>
-                        </w:rPr>
-                        <w:t>Veroorzaakt het ijsklontje de temperatuurdaling?</w:t>
-                      </w:r>
+                      <w:proofErr w:type="spellStart"/>
+                      <w:r>
+                        <w:rPr>
+                          <w:rFonts w:ascii="Comic Sans MS" w:eastAsia="Times New Roman" w:hAnsi="Comic Sans MS" w:cs="Times New Roman"/>
+                          <w:b/>
+                          <w:sz w:val="24"/>
+                          <w:szCs w:val="24"/>
+                        </w:rPr>
+                        <w:t>focal</w:t>
+                      </w:r>
+                      <w:proofErr w:type="spellEnd"/>
+                      <w:r>
+                        <w:rPr>
+                          <w:rFonts w:ascii="Comic Sans MS" w:eastAsia="Times New Roman" w:hAnsi="Comic Sans MS" w:cs="Times New Roman"/>
+                          <w:b/>
+                          <w:sz w:val="24"/>
+                          <w:szCs w:val="24"/>
+                        </w:rPr>
+                        <w:t xml:space="preserve"> point of </w:t>
+                      </w:r>
+                      <w:proofErr w:type="spellStart"/>
+                      <w:r>
+                        <w:rPr>
+                          <w:rFonts w:ascii="Comic Sans MS" w:eastAsia="Times New Roman" w:hAnsi="Comic Sans MS" w:cs="Times New Roman"/>
+                          <w:b/>
+                          <w:sz w:val="24"/>
+                          <w:szCs w:val="24"/>
+                        </w:rPr>
+                        <w:t>one</w:t>
+                      </w:r>
+                      <w:proofErr w:type="spellEnd"/>
                       <w:r>
                         <w:rPr>
                           <w:rFonts w:ascii="Comic Sans MS" w:eastAsia="Times New Roman" w:hAnsi="Comic Sans MS" w:cs="Times New Roman"/>
@@ -1289,11 +2947,344 @@
                         </w:rPr>
                         <w:t xml:space="preserve"> </w:t>
                       </w:r>
-                    </w:p>
-                    <w:p>
-                      <w:pPr>
-                        <w:jc w:val="center"/>
-                      </w:pPr>
+                      <w:proofErr w:type="spellStart"/>
+                      <w:r>
+                        <w:rPr>
+                          <w:rFonts w:ascii="Comic Sans MS" w:eastAsia="Times New Roman" w:hAnsi="Comic Sans MS" w:cs="Times New Roman"/>
+                          <w:b/>
+                          <w:sz w:val="24"/>
+                          <w:szCs w:val="24"/>
+                        </w:rPr>
+                        <w:t>mirror.</w:t>
+                      </w:r>
+                      <w:proofErr w:type="spellEnd"/>
+                      <w:r>
+                        <w:rPr>
+                          <w:rFonts w:ascii="Comic Sans MS" w:eastAsia="Times New Roman" w:hAnsi="Comic Sans MS" w:cs="Times New Roman"/>
+                          <w:b/>
+                          <w:sz w:val="24"/>
+                          <w:szCs w:val="24"/>
+                        </w:rPr>
+                        <w:br/>
+                      </w:r>
+                      <w:r>
+                        <w:rPr>
+                          <w:rFonts w:ascii="Comic Sans MS" w:eastAsia="Times New Roman" w:hAnsi="Comic Sans MS" w:cs="Times New Roman"/>
+                          <w:b/>
+                          <w:sz w:val="24"/>
+                          <w:szCs w:val="24"/>
+                        </w:rPr>
+                        <w:t xml:space="preserve">In </w:t>
+                      </w:r>
+                      <w:proofErr w:type="spellStart"/>
+                      <w:r>
+                        <w:rPr>
+                          <w:rFonts w:ascii="Comic Sans MS" w:eastAsia="Times New Roman" w:hAnsi="Comic Sans MS" w:cs="Times New Roman"/>
+                          <w:b/>
+                          <w:sz w:val="24"/>
+                          <w:szCs w:val="24"/>
+                        </w:rPr>
+                        <w:t>the</w:t>
+                      </w:r>
+                      <w:proofErr w:type="spellEnd"/>
+                      <w:r>
+                        <w:rPr>
+                          <w:rFonts w:ascii="Comic Sans MS" w:eastAsia="Times New Roman" w:hAnsi="Comic Sans MS" w:cs="Times New Roman"/>
+                          <w:b/>
+                          <w:sz w:val="24"/>
+                          <w:szCs w:val="24"/>
+                        </w:rPr>
+                        <w:t xml:space="preserve"> </w:t>
+                      </w:r>
+                      <w:proofErr w:type="spellStart"/>
+                      <w:r>
+                        <w:rPr>
+                          <w:rFonts w:ascii="Comic Sans MS" w:eastAsia="Times New Roman" w:hAnsi="Comic Sans MS" w:cs="Times New Roman"/>
+                          <w:b/>
+                          <w:sz w:val="24"/>
+                          <w:szCs w:val="24"/>
+                        </w:rPr>
+                        <w:t>focal</w:t>
+                      </w:r>
+                      <w:proofErr w:type="spellEnd"/>
+                      <w:r>
+                        <w:rPr>
+                          <w:rFonts w:ascii="Comic Sans MS" w:eastAsia="Times New Roman" w:hAnsi="Comic Sans MS" w:cs="Times New Roman"/>
+                          <w:b/>
+                          <w:sz w:val="24"/>
+                          <w:szCs w:val="24"/>
+                        </w:rPr>
+                        <w:t xml:space="preserve"> point of </w:t>
+                      </w:r>
+                      <w:proofErr w:type="spellStart"/>
+                      <w:r>
+                        <w:rPr>
+                          <w:rFonts w:ascii="Comic Sans MS" w:eastAsia="Times New Roman" w:hAnsi="Comic Sans MS" w:cs="Times New Roman"/>
+                          <w:b/>
+                          <w:sz w:val="24"/>
+                          <w:szCs w:val="24"/>
+                        </w:rPr>
+                        <w:t>the</w:t>
+                      </w:r>
+                      <w:proofErr w:type="spellEnd"/>
+                      <w:r>
+                        <w:rPr>
+                          <w:rFonts w:ascii="Comic Sans MS" w:eastAsia="Times New Roman" w:hAnsi="Comic Sans MS" w:cs="Times New Roman"/>
+                          <w:b/>
+                          <w:sz w:val="24"/>
+                          <w:szCs w:val="24"/>
+                        </w:rPr>
+                        <w:t xml:space="preserve"> </w:t>
+                      </w:r>
+                      <w:proofErr w:type="spellStart"/>
+                      <w:r>
+                        <w:rPr>
+                          <w:rFonts w:ascii="Comic Sans MS" w:eastAsia="Times New Roman" w:hAnsi="Comic Sans MS" w:cs="Times New Roman"/>
+                          <w:b/>
+                          <w:sz w:val="24"/>
+                          <w:szCs w:val="24"/>
+                        </w:rPr>
+                        <w:t>other</w:t>
+                      </w:r>
+                      <w:proofErr w:type="spellEnd"/>
+                      <w:r>
+                        <w:rPr>
+                          <w:rFonts w:ascii="Comic Sans MS" w:eastAsia="Times New Roman" w:hAnsi="Comic Sans MS" w:cs="Times New Roman"/>
+                          <w:b/>
+                          <w:sz w:val="24"/>
+                          <w:szCs w:val="24"/>
+                        </w:rPr>
+                        <w:t xml:space="preserve"> </w:t>
+                      </w:r>
+                      <w:proofErr w:type="spellStart"/>
+                      <w:r>
+                        <w:rPr>
+                          <w:rFonts w:ascii="Comic Sans MS" w:eastAsia="Times New Roman" w:hAnsi="Comic Sans MS" w:cs="Times New Roman"/>
+                          <w:b/>
+                          <w:sz w:val="24"/>
+                          <w:szCs w:val="24"/>
+                        </w:rPr>
+                        <w:t>mirror</w:t>
+                      </w:r>
+                      <w:proofErr w:type="spellEnd"/>
+                      <w:r>
+                        <w:rPr>
+                          <w:rFonts w:ascii="Comic Sans MS" w:eastAsia="Times New Roman" w:hAnsi="Comic Sans MS" w:cs="Times New Roman"/>
+                          <w:b/>
+                          <w:sz w:val="24"/>
+                          <w:szCs w:val="24"/>
+                        </w:rPr>
+                        <w:t xml:space="preserve">, </w:t>
+                      </w:r>
+                      <w:proofErr w:type="spellStart"/>
+                      <w:r>
+                        <w:rPr>
+                          <w:rFonts w:ascii="Comic Sans MS" w:eastAsia="Times New Roman" w:hAnsi="Comic Sans MS" w:cs="Times New Roman"/>
+                          <w:b/>
+                          <w:sz w:val="24"/>
+                          <w:szCs w:val="24"/>
+                        </w:rPr>
+                        <w:t>the</w:t>
+                      </w:r>
+                      <w:proofErr w:type="spellEnd"/>
+                      <w:r>
+                        <w:rPr>
+                          <w:rFonts w:ascii="Comic Sans MS" w:eastAsia="Times New Roman" w:hAnsi="Comic Sans MS" w:cs="Times New Roman"/>
+                          <w:b/>
+                          <w:sz w:val="24"/>
+                          <w:szCs w:val="24"/>
+                        </w:rPr>
+                        <w:t xml:space="preserve"> </w:t>
+                      </w:r>
+                      <w:proofErr w:type="spellStart"/>
+                      <w:r>
+                        <w:rPr>
+                          <w:rFonts w:ascii="Comic Sans MS" w:eastAsia="Times New Roman" w:hAnsi="Comic Sans MS" w:cs="Times New Roman"/>
+                          <w:b/>
+                          <w:sz w:val="24"/>
+                          <w:szCs w:val="24"/>
+                        </w:rPr>
+                        <w:t>temperature</w:t>
+                      </w:r>
+                      <w:proofErr w:type="spellEnd"/>
+                      <w:r>
+                        <w:rPr>
+                          <w:rFonts w:ascii="Comic Sans MS" w:eastAsia="Times New Roman" w:hAnsi="Comic Sans MS" w:cs="Times New Roman"/>
+                          <w:b/>
+                          <w:sz w:val="24"/>
+                          <w:szCs w:val="24"/>
+                        </w:rPr>
+                        <w:t xml:space="preserve"> </w:t>
+                      </w:r>
+                      <w:proofErr w:type="spellStart"/>
+                      <w:r>
+                        <w:rPr>
+                          <w:rFonts w:ascii="Comic Sans MS" w:eastAsia="Times New Roman" w:hAnsi="Comic Sans MS" w:cs="Times New Roman"/>
+                          <w:b/>
+                          <w:sz w:val="24"/>
+                          <w:szCs w:val="24"/>
+                        </w:rPr>
+                        <w:t>decreases.</w:t>
+                      </w:r>
+                      <w:proofErr w:type="spellEnd"/>
+                      <w:r>
+                        <w:rPr>
+                          <w:rFonts w:ascii="Comic Sans MS" w:eastAsia="Times New Roman" w:hAnsi="Comic Sans MS" w:cs="Times New Roman"/>
+                          <w:b/>
+                          <w:sz w:val="24"/>
+                          <w:szCs w:val="24"/>
+                        </w:rPr>
+                        <w:br/>
+                      </w:r>
+                      <w:r>
+                        <w:rPr>
+                          <w:rFonts w:ascii="Comic Sans MS" w:eastAsia="Times New Roman" w:hAnsi="Comic Sans MS" w:cs="Times New Roman"/>
+                          <w:b/>
+                          <w:sz w:val="24"/>
+                          <w:szCs w:val="24"/>
+                        </w:rPr>
+                        <w:t xml:space="preserve">Is </w:t>
+                      </w:r>
+                      <w:proofErr w:type="spellStart"/>
+                      <w:r>
+                        <w:rPr>
+                          <w:rFonts w:ascii="Comic Sans MS" w:eastAsia="Times New Roman" w:hAnsi="Comic Sans MS" w:cs="Times New Roman"/>
+                          <w:b/>
+                          <w:sz w:val="24"/>
+                          <w:szCs w:val="24"/>
+                        </w:rPr>
+                        <w:t>the</w:t>
+                      </w:r>
+                      <w:proofErr w:type="spellEnd"/>
+                      <w:r>
+                        <w:rPr>
+                          <w:rFonts w:ascii="Comic Sans MS" w:eastAsia="Times New Roman" w:hAnsi="Comic Sans MS" w:cs="Times New Roman"/>
+                          <w:b/>
+                          <w:sz w:val="24"/>
+                          <w:szCs w:val="24"/>
+                        </w:rPr>
+                        <w:t xml:space="preserve"> ice </w:t>
+                      </w:r>
+                      <w:proofErr w:type="spellStart"/>
+                      <w:r>
+                        <w:rPr>
+                          <w:rFonts w:ascii="Comic Sans MS" w:eastAsia="Times New Roman" w:hAnsi="Comic Sans MS" w:cs="Times New Roman"/>
+                          <w:b/>
+                          <w:sz w:val="24"/>
+                          <w:szCs w:val="24"/>
+                        </w:rPr>
+                        <w:t>cube</w:t>
+                      </w:r>
+                      <w:proofErr w:type="spellEnd"/>
+                      <w:r>
+                        <w:rPr>
+                          <w:rFonts w:ascii="Comic Sans MS" w:eastAsia="Times New Roman" w:hAnsi="Comic Sans MS" w:cs="Times New Roman"/>
+                          <w:b/>
+                          <w:sz w:val="24"/>
+                          <w:szCs w:val="24"/>
+                        </w:rPr>
+                        <w:t xml:space="preserve"> </w:t>
+                      </w:r>
+                      <w:proofErr w:type="spellStart"/>
+                      <w:r>
+                        <w:rPr>
+                          <w:rFonts w:ascii="Comic Sans MS" w:eastAsia="Times New Roman" w:hAnsi="Comic Sans MS" w:cs="Times New Roman"/>
+                          <w:b/>
+                          <w:sz w:val="24"/>
+                          <w:szCs w:val="24"/>
+                        </w:rPr>
+                        <w:t>the</w:t>
+                      </w:r>
+                      <w:proofErr w:type="spellEnd"/>
+                      <w:r>
+                        <w:rPr>
+                          <w:rFonts w:ascii="Comic Sans MS" w:eastAsia="Times New Roman" w:hAnsi="Comic Sans MS" w:cs="Times New Roman"/>
+                          <w:b/>
+                          <w:sz w:val="24"/>
+                          <w:szCs w:val="24"/>
+                        </w:rPr>
+                        <w:t xml:space="preserve"> </w:t>
+                      </w:r>
+                      <w:proofErr w:type="spellStart"/>
+                      <w:r>
+                        <w:rPr>
+                          <w:rFonts w:ascii="Comic Sans MS" w:eastAsia="Times New Roman" w:hAnsi="Comic Sans MS" w:cs="Times New Roman"/>
+                          <w:b/>
+                          <w:sz w:val="24"/>
+                          <w:szCs w:val="24"/>
+                        </w:rPr>
+                        <w:t>cause</w:t>
+                      </w:r>
+                      <w:proofErr w:type="spellEnd"/>
+                      <w:r>
+                        <w:rPr>
+                          <w:rFonts w:ascii="Comic Sans MS" w:eastAsia="Times New Roman" w:hAnsi="Comic Sans MS" w:cs="Times New Roman"/>
+                          <w:b/>
+                          <w:sz w:val="24"/>
+                          <w:szCs w:val="24"/>
+                        </w:rPr>
+                        <w:t xml:space="preserve"> of </w:t>
+                      </w:r>
+                      <w:proofErr w:type="spellStart"/>
+                      <w:r>
+                        <w:rPr>
+                          <w:rFonts w:ascii="Comic Sans MS" w:eastAsia="Times New Roman" w:hAnsi="Comic Sans MS" w:cs="Times New Roman"/>
+                          <w:b/>
+                          <w:sz w:val="24"/>
+                          <w:szCs w:val="24"/>
+                        </w:rPr>
+                        <w:t>the</w:t>
+                      </w:r>
+                      <w:proofErr w:type="spellEnd"/>
+                      <w:r>
+                        <w:rPr>
+                          <w:rFonts w:ascii="Comic Sans MS" w:eastAsia="Times New Roman" w:hAnsi="Comic Sans MS" w:cs="Times New Roman"/>
+                          <w:b/>
+                          <w:sz w:val="24"/>
+                          <w:szCs w:val="24"/>
+                        </w:rPr>
+                        <w:t xml:space="preserve"> </w:t>
+                      </w:r>
+                      <w:proofErr w:type="spellStart"/>
+                      <w:r>
+                        <w:rPr>
+                          <w:rFonts w:ascii="Comic Sans MS" w:eastAsia="Times New Roman" w:hAnsi="Comic Sans MS" w:cs="Times New Roman"/>
+                          <w:b/>
+                          <w:sz w:val="24"/>
+                          <w:szCs w:val="24"/>
+                        </w:rPr>
+                        <w:t>decrease</w:t>
+                      </w:r>
+                      <w:proofErr w:type="spellEnd"/>
+                      <w:r>
+                        <w:rPr>
+                          <w:rFonts w:ascii="Comic Sans MS" w:eastAsia="Times New Roman" w:hAnsi="Comic Sans MS" w:cs="Times New Roman"/>
+                          <w:b/>
+                          <w:sz w:val="24"/>
+                          <w:szCs w:val="24"/>
+                        </w:rPr>
+                        <w:t xml:space="preserve"> in </w:t>
+                      </w:r>
+                      <w:proofErr w:type="spellStart"/>
+                      <w:r>
+                        <w:rPr>
+                          <w:rFonts w:ascii="Comic Sans MS" w:eastAsia="Times New Roman" w:hAnsi="Comic Sans MS" w:cs="Times New Roman"/>
+                          <w:b/>
+                          <w:sz w:val="24"/>
+                          <w:szCs w:val="24"/>
+                        </w:rPr>
+                        <w:t>temperature</w:t>
+                      </w:r>
+                      <w:proofErr w:type="spellEnd"/>
+                      <w:r>
+                        <w:rPr>
+                          <w:rFonts w:ascii="Comic Sans MS" w:eastAsia="Times New Roman" w:hAnsi="Comic Sans MS" w:cs="Times New Roman"/>
+                          <w:b/>
+                          <w:sz w:val="24"/>
+                          <w:szCs w:val="24"/>
+                        </w:rPr>
+                        <w:t>?</w:t>
+                      </w:r>
                     </w:p>
                   </w:txbxContent>
                 </v:textbox>
@@ -1386,7 +3377,7 @@
               </wp:anchor>
             </w:drawing>
           </mc:Choice>
-          <mc:Fallback>
+          <mc:Fallback xmlns:mv="urn:schemas-microsoft-com:mac:vml" xmlns:mo="http://schemas.microsoft.com/office/mac/office/2008/main">
             <w:pict>
               <v:group w14:anchorId="14123C59" id="Groep 213" o:spid="_x0000_s1026" style="position:absolute;margin-left:555.15pt;margin-top:96.2pt;width:99.5pt;height:33.85pt;z-index:251653120" coordsize="2178050,419100" o:gfxdata="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">
                 <v:line id="Rechte verbindingslijn 214" o:spid="_x0000_s1027" style="position:absolute;flip:y;visibility:visible;mso-wrap-style:square" from="0,0" to="2178050,12700" o:connectortype="straight" o:gfxdata="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" strokecolor="windowText" strokeweight="1.5pt">
@@ -1510,7 +3501,7 @@
               </wp:anchor>
             </w:drawing>
           </mc:Choice>
-          <mc:Fallback>
+          <mc:Fallback xmlns:mv="urn:schemas-microsoft-com:mac:vml" xmlns:mo="http://schemas.microsoft.com/office/mac/office/2008/main">
             <w:pict>
               <v:line w14:anchorId="274D7CB6" id="Rechte verbindingslijn 234" o:spid="_x0000_s1026" style="position:absolute;flip:y;z-index:251656192;visibility:visible;mso-wrap-style:square;mso-wrap-distance-left:9pt;mso-wrap-distance-top:0;mso-wrap-distance-right:9pt;mso-wrap-distance-bottom:0;mso-position-horizontal:absolute;mso-position-horizontal-relative:text;mso-position-vertical:absolute;mso-position-vertical-relative:text" from="-30.55pt,93.65pt" to="145.35pt,94.7pt" o:gfxdata="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" strokecolor="windowText" strokeweight="1.5pt">
                 <v:stroke joinstyle="miter"/>
@@ -1568,7 +3559,7 @@
               </wp:anchor>
             </w:drawing>
           </mc:Choice>
-          <mc:Fallback>
+          <mc:Fallback xmlns:mv="urn:schemas-microsoft-com:mac:vml" xmlns:mo="http://schemas.microsoft.com/office/mac/office/2008/main">
             <w:pict>
               <v:line w14:anchorId="454B309F" id="Rechte verbindingslijn 235" o:spid="_x0000_s1026" style="position:absolute;z-index:251657216;visibility:visible;mso-wrap-style:square;mso-wrap-distance-left:9pt;mso-wrap-distance-top:0;mso-wrap-distance-right:9pt;mso-wrap-distance-bottom:0;mso-position-horizontal:absolute;mso-position-horizontal-relative:text;mso-position-vertical:absolute;mso-position-vertical-relative:text" from="73.85pt,96.2pt" to="95.9pt,131.1pt" o:gfxdata="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" strokecolor="windowText" strokeweight="1.5pt">
                 <v:stroke joinstyle="miter"/>
@@ -1589,7 +3580,7 @@
 </file>
 
 <file path=word/styles.xml><?xml version="1.0" encoding="utf-8"?>
-<w:styles xmlns:mc="http://schemas.openxmlformats.org/markup-compatibility/2006" xmlns:r="http://schemas.openxmlformats.org/officeDocument/2006/relationships" xmlns:w="http://schemas.openxmlformats.org/wordprocessingml/2006/main" xmlns:w14="http://schemas.microsoft.com/office/word/2010/wordml" xmlns:w15="http://schemas.microsoft.com/office/word/2012/wordml" mc:Ignorable="w14 w15">
+<w:styles xmlns:mc="http://schemas.openxmlformats.org/markup-compatibility/2006" xmlns:r="http://schemas.openxmlformats.org/officeDocument/2006/relationships" xmlns:w="http://schemas.openxmlformats.org/wordprocessingml/2006/main" xmlns:w14="http://schemas.microsoft.com/office/word/2010/wordml" xmlns:w15="http://schemas.microsoft.com/office/word/2012/wordml" xmlns:w16cex="http://schemas.microsoft.com/office/word/2018/wordml/cex" xmlns:w16cid="http://schemas.microsoft.com/office/word/2016/wordml/cid" xmlns:w16="http://schemas.microsoft.com/office/word/2018/wordml" xmlns:w16du="http://schemas.microsoft.com/office/word/2023/wordml/word16du" xmlns:w16sdtdh="http://schemas.microsoft.com/office/word/2020/wordml/sdtdatahash" xmlns:w16se="http://schemas.microsoft.com/office/word/2015/wordml/symex" mc:Ignorable="w14 w15 w16se w16cid w16 w16cex w16sdtdh w16du">
   <w:docDefaults>
     <w:rPrDefault>
       <w:rPr>
@@ -1605,7 +3596,7 @@
       </w:pPr>
     </w:pPrDefault>
   </w:docDefaults>
-  <w:latentStyles w:defLockedState="0" w:defUIPriority="99" w:defSemiHidden="0" w:defUnhideWhenUsed="0" w:defQFormat="0" w:count="382">
+  <w:latentStyles w:defLockedState="0" w:defUIPriority="99" w:defSemiHidden="0" w:defUnhideWhenUsed="0" w:defQFormat="0" w:count="376">
     <w:lsdException w:name="Normal" w:uiPriority="0" w:qFormat="1"/>
     <w:lsdException w:name="heading 1" w:uiPriority="9" w:qFormat="1"/>
     <w:lsdException w:name="heading 2" w:semiHidden="1" w:uiPriority="9" w:unhideWhenUsed="1" w:qFormat="1"/>
@@ -1980,7 +3971,7 @@
     <w:lsdException w:name="Mention" w:semiHidden="1" w:unhideWhenUsed="1"/>
     <w:lsdException w:name="Smart Hyperlink" w:semiHidden="1" w:unhideWhenUsed="1"/>
   </w:latentStyles>
-  <w:style w:type="paragraph" w:default="1" w:styleId="Standaard">
+  <w:style w:type="paragraph" w:default="1" w:styleId="Normal">
     <w:name w:val="Normal"/>
     <w:qFormat/>
     <w:rsid w:val="006D7AA1"/>
@@ -1992,13 +3983,13 @@
       <w:lang w:eastAsia="nl-NL"/>
     </w:rPr>
   </w:style>
-  <w:style w:type="character" w:default="1" w:styleId="Standaardalinea-lettertype">
+  <w:style w:type="character" w:default="1" w:styleId="DefaultParagraphFont">
     <w:name w:val="Default Paragraph Font"/>
     <w:uiPriority w:val="1"/>
     <w:semiHidden/>
     <w:unhideWhenUsed/>
   </w:style>
-  <w:style w:type="table" w:default="1" w:styleId="Standaardtabel">
+  <w:style w:type="table" w:default="1" w:styleId="TableNormal">
     <w:name w:val="Normal Table"/>
     <w:uiPriority w:val="99"/>
     <w:semiHidden/>
@@ -2013,7 +4004,7 @@
       </w:tblCellMar>
     </w:tblPr>
   </w:style>
-  <w:style w:type="numbering" w:default="1" w:styleId="Geenlijst">
+  <w:style w:type="numbering" w:default="1" w:styleId="NoList">
     <w:name w:val="No List"/>
     <w:uiPriority w:val="99"/>
     <w:semiHidden/>

</xml_diff>